<commit_message>
Slight changes to the data prep for PCA
</commit_message>
<xml_diff>
--- a/analysis/paper/paper.docx
+++ b/analysis/paper/paper.docx
@@ -295,12 +295,6 @@
       <w:r>
         <w:t xml:space="preserve">displays a correspondence analysis using the lithic count data.</w:t>
       </w:r>
-      <w:r>
-        <w:t xml:space="preserve"> </w:t>
-      </w:r>
-      <w:r>
-        <w:t xml:space="preserve">??</w:t>
-      </w:r>
     </w:p>
     <w:p>
       <w:pPr>
@@ -374,7 +368,7 @@
         <w:t xml:space="preserve"> </w:t>
       </w:r>
       <w:r>
-        <w:t xml:space="preserve">displays a principle components analysis using the continuous measures as defined by</w:t>
+        <w:t xml:space="preserve">displays a principle components analysis using continuous measures as defined by</w:t>
       </w:r>
       <w:r>
         <w:t xml:space="preserve"> </w:t>
@@ -458,7 +452,7 @@
         <w:pStyle w:val="FirstParagraph"/>
       </w:pPr>
       <w:r>
-        <w:t xml:space="preserve">This report was generated on 2021-03-26 16:51:26 using the following computational environment and dependencies:</w:t>
+        <w:t xml:space="preserve">This report was generated on 2021-03-26 17:50:14 using the following computational environment and dependencies:</w:t>
       </w:r>
     </w:p>
     <w:p>
@@ -1126,15 +1120,6 @@
         <w:rPr>
           <w:rStyle w:val="VerbatimChar"/>
         </w:rPr>
-        <w:t xml:space="preserve">#&gt;  patchwork     * 1.1.0    2020-11-09 [1] CRAN (R 4.0.3)</w:t>
-      </w:r>
-      <w:r>
-        <w:br/>
-      </w:r>
-      <w:r>
-        <w:rPr>
-          <w:rStyle w:val="VerbatimChar"/>
-        </w:rPr>
         <w:t xml:space="preserve">#&gt;  pillar          1.4.7    2020-11-20 [1] CRAN (R 4.0.3)</w:t>
       </w:r>
       <w:r>
@@ -1550,7 +1535,7 @@
         <w:rPr>
           <w:rStyle w:val="VerbatimChar"/>
         </w:rPr>
-        <w:t xml:space="preserve">#&gt; Head:     [75c1135] 2021-03-26: Initial</w:t>
+        <w:t xml:space="preserve">#&gt; Head:     [0c9766e] 2021-03-26: Friday afternoon session. Attempts at CA and PCA analysis</w:t>
       </w:r>
     </w:p>
     <w:bookmarkEnd w:id="28"/>

</xml_diff>

<commit_message>
Removed sites with artefact count < 100 from the analysis
</commit_message>
<xml_diff>
--- a/analysis/paper/paper.docx
+++ b/analysis/paper/paper.docx
@@ -194,7 +194,7 @@
       <w:r>
         <w:drawing>
           <wp:inline>
-            <wp:extent cx="5943600" cy="4160520"/>
+            <wp:extent cx="5943600" cy="2971800"/>
             <wp:effectExtent b="0" l="0" r="0" t="0"/>
             <wp:docPr descr="Figure 1.1: Correspondence analysis using artefact count data." title="" id="1" name="Picture"/>
             <a:graphic>
@@ -215,7 +215,7 @@
                   <pic:spPr bwMode="auto">
                     <a:xfrm>
                       <a:off x="0" y="0"/>
-                      <a:ext cx="5943600" cy="4160520"/>
+                      <a:ext cx="5943600" cy="2971800"/>
                     </a:xfrm>
                     <a:prstGeom prst="rect">
                       <a:avLst/>
@@ -236,7 +236,7 @@
       <w:r>
         <w:drawing>
           <wp:inline>
-            <wp:extent cx="5943600" cy="4160520"/>
+            <wp:extent cx="5943600" cy="2971800"/>
             <wp:effectExtent b="0" l="0" r="0" t="0"/>
             <wp:docPr descr="(#fig:cor-2)Correspondence analysis using artefact count data." title="" id="1" name="Picture"/>
             <a:graphic>
@@ -257,7 +257,7 @@
                   <pic:spPr bwMode="auto">
                     <a:xfrm>
                       <a:off x="0" y="0"/>
-                      <a:ext cx="5943600" cy="4160520"/>
+                      <a:ext cx="5943600" cy="2971800"/>
                     </a:xfrm>
                     <a:prstGeom prst="rect">
                       <a:avLst/>
@@ -452,7 +452,7 @@
         <w:pStyle w:val="FirstParagraph"/>
       </w:pPr>
       <w:r>
-        <w:t xml:space="preserve">This report was generated on 2021-03-26 17:50:14 using the following computational environment and dependencies:</w:t>
+        <w:t xml:space="preserve">This report was generated on 2021-03-26 23:44:34 using the following computational environment and dependencies:</w:t>
       </w:r>
     </w:p>
     <w:p>
@@ -1535,7 +1535,7 @@
         <w:rPr>
           <w:rStyle w:val="VerbatimChar"/>
         </w:rPr>
-        <w:t xml:space="preserve">#&gt; Head:     [0c9766e] 2021-03-26: Friday afternoon session. Attempts at CA and PCA analysis</w:t>
+        <w:t xml:space="preserve">#&gt; Head:     [1623925] 2021-03-26: Slight changes to the data prep for PCA</w:t>
       </w:r>
     </w:p>
     <w:bookmarkEnd w:id="28"/>

</xml_diff>

<commit_message>
Adding some initial interpretations of the CA and PCA results.
</commit_message>
<xml_diff>
--- a/analysis/paper/paper.docx
+++ b/analysis/paper/paper.docx
@@ -95,7 +95,7 @@
         <w:pStyle w:val="Date"/>
       </w:pPr>
       <w:r>
-        <w:t xml:space="preserve">26</w:t>
+        <w:t xml:space="preserve">27</w:t>
       </w:r>
       <w:r>
         <w:t xml:space="preserve"> </w:t>
@@ -293,7 +293,23 @@
         <w:t xml:space="preserve"> </w:t>
       </w:r>
       <w:r>
-        <w:t xml:space="preserve">displays a correspondence analysis using the lithic count data.</w:t>
+        <w:t xml:space="preserve">displays a correspondence analysis using the lithic count data. While there is a considerable degree of mixing, and no clear-cut boundaries can be readily drawn, the general impression from the plots is still that a chronological dimension is associated with a relatively large amount of the patterning associated with the data. This follows from the fact that the two dimensions are separating the sites where This is combined with the fact that these two dimensions account for as much as 80.54 % of the inertia in the data, which is fairly high. The earliest sites tend to be located in the upper right corner of plot A, with increasingly younger sites being pulled towards the bottom, along the second dimension. The sites from the later parts of the Mesolithic are drawn out along the first dimension of the plot.</w:t>
+      </w:r>
+    </w:p>
+    <w:p>
+      <w:pPr>
+        <w:pStyle w:val="BodyText"/>
+      </w:pPr>
+      <w:r>
+        <w:t xml:space="preserve">The earliest sites are characterised by microburins, projectiles, macro tools and associated debitage in flint. It is also interesting that these sites to larger extent are characerised by core fragments, both in flint and non-flint materials, while complete cores appear to be a trait more defining of assemblages with later dates. The non-flint material on the earliest sites also appears to be centered around the production of projectiles, as both the projectiles themselves and non-flint blades appear to these sites.</w:t>
+      </w:r>
+    </w:p>
+    <w:p>
+      <w:pPr>
+        <w:pStyle w:val="BodyText"/>
+      </w:pPr>
+      <w:r>
+        <w:t xml:space="preserve">The first dimension of the plot is mainly defined by macro tools and associated debitage in non-flint materials that stand in contrast to more flint dominated assemblages and non-flint projectiles. While the outer end of the first dimensions is dominated by later Mesolithic sites such as Stokke/Polland 3, Vallermyrene 4 and Gunnarsrød 10, which are all associated with axe production in non-flint materials, the later Mesolithic sites occur along the entire dimension, indicating that while these axe production sites are a feature of the later Mesolithic, there is marked variation among these later sites. In addition, Nedre Hobekk 2 represents a somewhat curious case in that its assemblage is dominated by axe production in metarhyolite. The use of metarhyolite is typically seen as a feature of the Middle Mesolithic, but is evidently not as prominent a part of the assemblages on the sites treated here, with the exception of for Nedre Hobekk 2. T</w:t>
       </w:r>
     </w:p>
     <w:p>
@@ -368,13 +384,28 @@
         <w:t xml:space="preserve"> </w:t>
       </w:r>
       <w:r>
-        <w:t xml:space="preserve">displays a principle components analysis using continuous measures as defined by</w:t>
+        <w:t xml:space="preserve">displays a principle components analysis using variations of the continuous measures for degree of mobility as operationalised by</w:t>
       </w:r>
       <w:r>
         <w:t xml:space="preserve"> </w:t>
       </w:r>
       <w:r>
         <w:t xml:space="preserve">Bicho and Cascalheira (2020)</w:t>
+      </w:r>
+      <w:r>
+        <w:t xml:space="preserve">. While the investigation performed by</w:t>
+      </w:r>
+      <w:r>
+        <w:t xml:space="preserve"> </w:t>
+      </w:r>
+      <w:r>
+        <w:t xml:space="preserve">Bicho and Cascalheira (2020)</w:t>
+      </w:r>
+      <w:r>
+        <w:t xml:space="preserve"> </w:t>
+      </w:r>
+      <w:r>
+        <w:t xml:space="preserve">indicates that the relative frequency of chips, cores, and blanks might be more sensitive to mobility patterns than the volumetric density of lithics, and the fequency of retouched artefacts, these last dimensions are capturing more variation in the dataset presented here. If frequency of secondarily worked artefacts is taken as a proxy for mobility, these findings would consequently be more in line with previous research into Mesolithic Norway, indicating that earlier sites are associated with higher degree of mobility that sites from later phases.</w:t>
       </w:r>
     </w:p>
     <w:p>
@@ -452,7 +483,7 @@
         <w:pStyle w:val="FirstParagraph"/>
       </w:pPr>
       <w:r>
-        <w:t xml:space="preserve">This report was generated on 2021-03-26 23:44:34 using the following computational environment and dependencies:</w:t>
+        <w:t xml:space="preserve">This report was generated on 2021-03-27 15:03:46 using the following computational environment and dependencies:</w:t>
       </w:r>
     </w:p>
     <w:p>
@@ -553,7 +584,7 @@
         <w:rPr>
           <w:rStyle w:val="VerbatimChar"/>
         </w:rPr>
-        <w:t xml:space="preserve">#&gt;  date     2021-03-26                  </w:t>
+        <w:t xml:space="preserve">#&gt;  date     2021-03-27                  </w:t>
       </w:r>
       <w:r>
         <w:br/>
@@ -1535,7 +1566,7 @@
         <w:rPr>
           <w:rStyle w:val="VerbatimChar"/>
         </w:rPr>
-        <w:t xml:space="preserve">#&gt; Head:     [1623925] 2021-03-26: Slight changes to the data prep for PCA</w:t>
+        <w:t xml:space="preserve">#&gt; Head:     [21b64f4] 2021-03-26: Removed sites with artefact count &lt; 100 from the analysis</w:t>
       </w:r>
     </w:p>
     <w:bookmarkEnd w:id="28"/>

</xml_diff>

<commit_message>
Further interpretation. Identified logistic base camps through the curation index?
</commit_message>
<xml_diff>
--- a/analysis/paper/paper.docx
+++ b/analysis/paper/paper.docx
@@ -95,7 +95,7 @@
         <w:pStyle w:val="Date"/>
       </w:pPr>
       <w:r>
-        <w:t xml:space="preserve">09</w:t>
+        <w:t xml:space="preserve">12</w:t>
       </w:r>
       <w:r>
         <w:t xml:space="preserve"> </w:t>
@@ -203,16 +203,16 @@
         <w:pStyle w:val="FirstParagraph"/>
       </w:pPr>
       <w:r>
-        <w:t xml:space="preserve">This study employs multivariate exploratory statistics to analyse the entirety of the lithic assemblages associated with a larger number of Mesolithic sites located in south-eastern Norway. This is done to identify latent patterns and structure in the relationship between the assemblages, with the ultimate aim of identifying behaviourally induced variation in their composition across time and space. However, the composition of the assemblages can be expected to be determined by a multitude of factors</w:t>
-      </w:r>
-      <w:r>
-        <w:t xml:space="preserve"> </w:t>
-      </w:r>
-      <w:r>
-        <w:t xml:space="preserve">(e.g. Dibble et al., 2017)</w:t>
-      </w:r>
-      <w:r>
-        <w:t xml:space="preserve">, ranging from the impact of natural formation processes, to various and intermixed behavioural aspects such as purpose, duration, frequency and group sizes at visits to the sites. The assemblages are also likely to be impacted by variation in lithic technology, artefact function, use-life and discard patterns, as well as access to raw materials. Finally, analytical and methodological dimensions relating to survey, excavation and classification practices are also fundamental to how the assemblages are defined. Consequently, the analysis conducted here is done from an exploratory perspective, where all of these factors should be seen as potential contributors to any observed pattern.</w:t>
+        <w:t xml:space="preserve">This study employs multivariate exploratory statistics to analyse the entirety of the lithic assemblages associated with a larger number of Mesolithic sites located in south-eastern Norway. This is done to identify latent patterns and structure in the relationship between the assemblages, with the ultimate aim of identifying behaviourally induced variation in their composition across time. However, the composition of the assemblages can be expected to be determined by a multitude of factors</w:t>
+      </w:r>
+      <w:r>
+        <w:t xml:space="preserve"> </w:t>
+      </w:r>
+      <w:r>
+        <w:t xml:space="preserve">(e.g. Dibble et al., 2017; Rezek et al., 2020)</w:t>
+      </w:r>
+      <w:r>
+        <w:t xml:space="preserve">, ranging from the impact of natural formation processes, to various and intermixed behavioural aspects such as purpose, duration, frequency and group sizes at visits to the sites. The assemblages are also likely to be impacted by variation in lithic technology, artefact function, use-life and discard patterns, as well as access to raw materials. Finally, analytical and methodological dimensions relating to survey, excavation and classification practices are also fundamental to how the assemblages are defined. Consequently, the analysis conducted here is done from an exploratory perspective, where all of these factors should be seen as potential contributors to any observed pattern. In an attempt to limit the influence of confounding effects, the material chosen for analysis has a relatively constrained geographical distribution, and stems from relatively recent investigations that have employed comparable methods for excavation and classification.</w:t>
       </w:r>
     </w:p>
     <w:p>
@@ -220,7 +220,7 @@
         <w:pStyle w:val="BodyText"/>
       </w:pPr>
       <w:r>
-        <w:t xml:space="preserve">However, even though each individual assemblage can have been impacted by an infinitude of effects that might skew an archaeological interpretation, this does not preclude the applicability of inductive analyses aimed at revealing overarching structure in the data, without imposing overly complex analytical frameworks that attempt to account for these particularities</w:t>
+        <w:t xml:space="preserve">Even though each individual assemblage can have been impacted by an virtual infinitude of effects that might skew an archaeological interpretation, this does not preclude the applicability of inductive analyses aimed at revealing overarching structure in the data without imposing overly complex analytical frameworks that attempt to account for these particularities</w:t>
       </w:r>
       <w:r>
         <w:t xml:space="preserve"> </w:t>
@@ -229,7 +229,7 @@
         <w:t xml:space="preserve">(Bevan, 2015)</w:t>
       </w:r>
       <w:r>
-        <w:t xml:space="preserve">. Structure that can be revealed from considering all of the assemblages in aggregate can constitute a step in an iterative analytical chain that ultimately aims to tease apart such aspects from the multitude of factors that have shaped the composition of the assemblages, and should be of value to subsequent in-depth studies of any individual site. The most immediate danger of the approach outlined here is rather to be overly naive in the causal significance and cultural importance that is ascribed to any identified pattern. As such, the main aim of this analysis is to compare the results with findings reported in previous literature concerned with the Mesolithic in southern Norway and have the generation of new hypotheses as a possible outcome. To this end, the analysis follows two analytical avenues. The first involves an analysis of the assemblages that is based on the classification of the artefacts done for the original excavation reports. The second involves an analysis of the assemblages in light of the whole assemblage behaviour index, which has not seen application in this context before.</w:t>
+        <w:t xml:space="preserve">. Structure that can be revealed from considering all of the assemblages in aggregate can constitute a step in an iterative analytical chain that ultimately aims to tease apart the multitude of factors that have shaped the composition of the assemblages, and should be of value to subsequent in-depth studies of any individual site. The most immediate danger of the approach outlined here is rather to be overly naive in the causal significance and cultural importance that is ascribed to any identified pattern. As such, the main aim of this analysis is to compare the results with findings reported in previous literature concerned with the Mesolithic in southern Norway and have the generation of new hypotheses as a possible outcome. To this end, the analysis follows two analytical avenues. The first involves an analysis of the assemblages using the classification of the artefacts done for the original excavation reports, which consequently assumes that these are behaviourally meaningful. The second involves an analysis of the assemblages in light of the whole assemblage behaviour index, which has not seen application in this context before.</w:t>
       </w:r>
     </w:p>
     <w:bookmarkStart w:id="22" w:name="archaeological-context-and-material"/>
@@ -267,69 +267,7 @@
         <w:t xml:space="preserve"> </w:t>
       </w:r>
       <w:r>
-        <w:t xml:space="preserve">(</w:t>
-      </w:r>
-      <w:r>
-        <w:rPr>
-          <w:bCs/>
-          <w:b/>
-        </w:rPr>
-        <w:t xml:space="preserve">solheim2013b?</w:t>
-      </w:r>
-      <w:r>
-        <w:t xml:space="preserve">;</w:t>
-      </w:r>
-      <w:r>
-        <w:t xml:space="preserve"> </w:t>
-      </w:r>
-      <w:r>
-        <w:rPr>
-          <w:bCs/>
-          <w:b/>
-        </w:rPr>
-        <w:t xml:space="preserve">jaksland2014a?</w:t>
-      </w:r>
-      <w:r>
-        <w:t xml:space="preserve">;</w:t>
-      </w:r>
-      <w:r>
-        <w:t xml:space="preserve"> </w:t>
-      </w:r>
-      <w:r>
-        <w:rPr>
-          <w:bCs/>
-          <w:b/>
-        </w:rPr>
-        <w:t xml:space="preserve">melvold2014b?</w:t>
-      </w:r>
-      <w:r>
-        <w:t xml:space="preserve">;</w:t>
-      </w:r>
-      <w:r>
-        <w:t xml:space="preserve"> </w:t>
-      </w:r>
-      <w:r>
-        <w:rPr>
-          <w:bCs/>
-          <w:b/>
-        </w:rPr>
-        <w:t xml:space="preserve">reitan2014l?</w:t>
-      </w:r>
-      <w:r>
-        <w:t xml:space="preserve">;</w:t>
-      </w:r>
-      <w:r>
-        <w:t xml:space="preserve"> </w:t>
-      </w:r>
-      <w:r>
-        <w:rPr>
-          <w:bCs/>
-          <w:b/>
-        </w:rPr>
-        <w:t xml:space="preserve">solheim2017b?</w:t>
-      </w:r>
-      <w:r>
-        <w:t xml:space="preserve">)</w:t>
+        <w:t xml:space="preserve">(Jaksland and Persson, 2014; Melvold and Persson, 2014; Reitan and Persson, 2014; Solheim, 2017; Solheim and Damlien, 2013)</w:t>
       </w:r>
       <w:r>
         <w:t xml:space="preserve">. The sites included in the analysis consists of all Mesolithic sites excavated in conjunction with the projects that have assemblages holding more than 100 artefacts. The institution responsible for these excavations was the Museum of Cultural History in Oslo. This has led to a considerable overlap in the archaeological personnel involved, and comparable excavation practices across the excavations. Furthermore, with these projects, major efforts were made to standardise how lithic artefacts were to be classified at the museum. As a result, this should reduce the amount of artificial patterning in the data incurred by discrepancies in the employed systems for categorisation</w:t>
@@ -353,23 +291,10 @@
         <w:t xml:space="preserve"> </w:t>
       </w:r>
       <w:r>
-        <w:t xml:space="preserve">@(fig:dist)B;</w:t>
-      </w:r>
-      <w:r>
-        <w:t xml:space="preserve"> </w:t>
-      </w:r>
-      <w:r>
-        <w:rPr>
-          <w:bCs/>
-          <w:b/>
-        </w:rPr>
-        <w:t xml:space="preserve">solheim2013b?</w:t>
-      </w:r>
-      <w:r>
-        <w:t xml:space="preserve">)</w:t>
-      </w:r>
-      <w:r>
-        <w:t xml:space="preserve">. Any project-dependent classification practice could as a consequence lead to an exaggeration of chronological differences between the assemblages. While this is difficult to fully account for, I do believe that the relative contemporaneity of the excavation projects, as well as the overlap in excavation and classification practices should minimise the above-mentioned effects, making the data-set a good candidate for exploratory data analysis.</w:t>
+        <w:t xml:space="preserve">@(fig:dist)B; Solheim and Damlien, 2013)</w:t>
+      </w:r>
+      <w:r>
+        <w:t xml:space="preserve">. Any project-dependent classification practice could as a consequence lead to an exaggeration of chronological differences between the assemblages. While this is difficult to fully account for, I do believe that the relative contemporaneity of the excavation projects, as well as the overlap in excavation and classification practices should minimise the above-mentioned effects.</w:t>
       </w:r>
     </w:p>
     <w:p>
@@ -379,7 +304,7 @@
       <w:r>
         <w:drawing>
           <wp:inline>
-            <wp:extent cx="5943600" cy="5448300"/>
+            <wp:extent cx="5943600" cy="4953000"/>
             <wp:effectExtent b="0" l="0" r="0" t="0"/>
             <wp:docPr descr="Figure 1.1: A) Spatial and B) temporal distribution of the sites chosen for analysis. Radiocarbon probability density functions are given as the posterior sum. Solid lines indicate that the site has been dated with reference to relative sea-level change and typological indicators. These follow the original reports." title="" id="1" name="Picture"/>
             <a:graphic>
@@ -400,7 +325,7 @@
                   <pic:spPr bwMode="auto">
                     <a:xfrm>
                       <a:off x="0" y="0"/>
-                      <a:ext cx="5943600" cy="5448300"/>
+                      <a:ext cx="5943600" cy="4953000"/>
                     </a:xfrm>
                     <a:prstGeom prst="rect">
                       <a:avLst/>
@@ -477,7 +402,7 @@
         <w:t xml:space="preserve">Bailey (2007)</w:t>
       </w:r>
       <w:r>
-        <w:t xml:space="preserve">, while shoreline displacement combined with shore-bound settlement allows for a relatively good chronological control of these accumulation events. In other parts of the world, a higher degree of spatial distribution means that while the physical separation of material can help delineate discrete events, this typically comes at the cost of loosing temporal resolution, as any stratigraphic relationship between the events is lost</w:t>
+        <w:t xml:space="preserve">, while the reconstruction of the trajectory of relative sea-level change allows for a relatively good chronological control of when these accumulation events occurred. In other parts of the world, a higher degree of spatial distribution means that while the physical separation of material can help delineate discrete events, this typically comes at the cost of loosing temporal resolution as any stratigraphic relationship between the events is lost</w:t>
       </w:r>
       <w:r>
         <w:t xml:space="preserve"> </w:t>
@@ -614,7 +539,7 @@
         <w:t xml:space="preserve"> </w:t>
       </w:r>
       <w:r>
-        <w:t xml:space="preserve">(e.g. Damlien, 2016; Solheim et al., 2020)</w:t>
+        <w:t xml:space="preserve">(Berg-Hansen, 2017; e.g. Damlien, 2016; Solheim et al., 2020)</w:t>
       </w:r>
       <w:r>
         <w:t xml:space="preserve">. Some studies have involved in-depth analyses of handful of sites in terms of intrasite spatial organisation</w:t>
@@ -641,13 +566,13 @@
         <w:t xml:space="preserve">Mansrud and Eymundsson (2016)</w:t>
       </w:r>
       <w:r>
-        <w:t xml:space="preserve">;]. There are also some more comprehensive evaluations of a larger number of entire lithic assemblages to get at potential site types and associated mobility patterns</w:t>
-      </w:r>
-      <w:r>
-        <w:t xml:space="preserve"> </w:t>
-      </w:r>
-      <w:r>
-        <w:t xml:space="preserve">(Breivik, 2020;</w:t>
+        <w:t xml:space="preserve">;]. There are also some more comprehensive evaluations of a larger number of sites with associated lithic assemblages to get at potential site types and related mobility patterns</w:t>
+      </w:r>
+      <w:r>
+        <w:t xml:space="preserve"> </w:t>
+      </w:r>
+      <w:r>
+        <w:t xml:space="preserve">(Breivik, 2020; Breivik and Callanan, 2016;</w:t>
       </w:r>
       <w:r>
         <w:t xml:space="preserve"> </w:t>
@@ -657,26 +582,59 @@
           <w:bCs/>
           <w:b/>
         </w:rPr>
-        <w:t xml:space="preserve">breivik2016?</w:t>
-      </w:r>
-      <w:r>
-        <w:t xml:space="preserve">;</w:t>
-      </w:r>
-      <w:r>
-        <w:t xml:space="preserve"> </w:t>
+        <w:t xml:space="preserve">viken2018c?</w:t>
+      </w:r>
+      <w:r>
+        <w:t xml:space="preserve">)</w:t>
+      </w:r>
+      <w:r>
+        <w:t xml:space="preserve">. However, the narratively driven analyses of these data makes the weighting of different variables unclear, and these studies draw their conclusions based on an arguably over-constraining predefined trichotomy of different site types. Finally, only a single study concerned with eight Middle-Mesolithic sites has employed a multivariate quantitative framework to help structure such a treatment</w:t>
+      </w:r>
+      <w:r>
+        <w:t xml:space="preserve"> </w:t>
+      </w:r>
+      <w:r>
+        <w:t xml:space="preserve">(</w:t>
       </w:r>
       <w:r>
         <w:rPr>
           <w:bCs/>
           <w:b/>
         </w:rPr>
-        <w:t xml:space="preserve">viken2018c?</w:t>
+        <w:t xml:space="preserve">solheim2013a?</w:t>
       </w:r>
       <w:r>
         <w:t xml:space="preserve">)</w:t>
       </w:r>
       <w:r>
-        <w:t xml:space="preserve">. However, the narratively driven analyses of these data makes the weighting of different variables unclear, and these studies draw their conclusions based on an arguably over-constraining predefined trichotomy of site types. Each site could have had complex life histories and been associated with a wide range of tasks that in sum make up the assemblages. Finally, only a single study concerned with eight Middle-Mesolithic assemblages — assemblages that are also treated here — has employed a multivariate quantitative framework to help structure such a treatment</w:t>
+        <w:t xml:space="preserve">. These sites are also included here. In sum, therefore, previous studies are typically either limited to a small number of sites, to a subset of the inventories, or to more subjectively and narratively driven methods that makes it difficult, if not impossible, to consistently structure and balance the comparison of a larger number of sites with associated assemblages holding lithic artefacts numbering in the thousands.</w:t>
+      </w:r>
+    </w:p>
+    <w:bookmarkEnd w:id="22"/>
+    <w:bookmarkStart w:id="23" w:name="methods"/>
+    <w:p>
+      <w:pPr>
+        <w:pStyle w:val="Heading2"/>
+      </w:pPr>
+      <w:r>
+        <w:rPr>
+          <w:rStyle w:val="SectionNumber"/>
+        </w:rPr>
+        <w:t xml:space="preserve">1.2</w:t>
+      </w:r>
+      <w:r>
+        <w:tab/>
+      </w:r>
+      <w:r>
+        <w:t xml:space="preserve">Methods</w:t>
+      </w:r>
+    </w:p>
+    <w:p>
+      <w:pPr>
+        <w:pStyle w:val="FirstParagraph"/>
+      </w:pPr>
+      <w:r>
+        <w:t xml:space="preserve">As the title of the paper suggest, the data has been analysed from an exploratory perspective, meaning that a wide range of methods has been applied. Only parts of this process can sensibly be reported here. The data and R script used for the analysis is freely available as a research compendium following</w:t>
       </w:r>
       <w:r>
         <w:t xml:space="preserve"> </w:t>
@@ -689,13 +647,25 @@
           <w:bCs/>
           <w:b/>
         </w:rPr>
-        <w:t xml:space="preserve">solheim2013?</w:t>
+        <w:t xml:space="preserve">marwick?</w:t>
       </w:r>
       <w:r>
         <w:t xml:space="preserve">)</w:t>
       </w:r>
       <w:r>
-        <w:t xml:space="preserve">. In sum, therefore, previous studies are typically either limited to a small number of sites, to a subset of the inventories, or to more subjectively and narratively driven methods.</w:t>
+        <w:t xml:space="preserve"> </w:t>
+      </w:r>
+      <w:r>
+        <w:t xml:space="preserve">, allowing readers to explore the data and the analytical choices made</w:t>
+      </w:r>
+      <w:r>
+        <w:t xml:space="preserve"> </w:t>
+      </w:r>
+      <w:r>
+        <w:t xml:space="preserve">(cf. Marwick, 2017)</w:t>
+      </w:r>
+      <w:r>
+        <w:t xml:space="preserve">. However, this kind of data dredging does arguably not constitute a good foundation for the pursuit of causal relationships, as this process is most certainly impacted by and selectively reported upon, following my own biases. It can, however, result in the identification of interesting relationships that can be subjected to more rigorous testing using different data and approaches in subsequent studies.</w:t>
       </w:r>
     </w:p>
     <w:p>
@@ -703,342 +673,244 @@
         <w:pStyle w:val="BodyText"/>
       </w:pPr>
       <w:r>
-        <w:t xml:space="preserve">In a series of case studies from Northern Norway,</w:t>
-      </w:r>
-      <w:r>
-        <w:t xml:space="preserve"> </w:t>
-      </w:r>
-      <w:r>
-        <w:t xml:space="preserve">Bølviken et al. (1982)</w:t>
-      </w:r>
-      <w:r>
-        <w:t xml:space="preserve"> </w:t>
-      </w:r>
-      <w:r>
-        <w:t xml:space="preserve">were among a group of scholars often attributed the popularisaton of correspondence analysis (CA) in wider archaeologcal circles</w:t>
-      </w:r>
-      <w:r>
-        <w:t xml:space="preserve"> </w:t>
-      </w:r>
-      <w:r>
-        <w:t xml:space="preserve">(Baxter, 1994)</w:t>
-      </w:r>
-      <w:r>
-        <w:t xml:space="preserve">. In southern Norway, however, the use of multivariate statistics in Mesolithic research is to my knowledge limited to</w:t>
-      </w:r>
-      <w:r>
-        <w:t xml:space="preserve"> </w:t>
-      </w:r>
-      <w:r>
-        <w:t xml:space="preserve">(</w:t>
+        <w:t xml:space="preserve">The first part of the analysis conducted involves employing the method of correspondence analysis (CA), using the lithic count data as classified for the original excavation reports. The purpose of this exercise is to evaluate the degree to which the composition of the assemblages align with patterns that have been suggested by earlier studies that have employed more informally driven methods. This consequently assumes that the artefact categories employed in Norwegian Stone Age archaeology are, at least to a certain extent, behaviorally meaningful. However, the approach taken is also partially informed by the so-called Frison effect</w:t>
+      </w:r>
+      <w:r>
+        <w:t xml:space="preserve"> </w:t>
+      </w:r>
+      <w:r>
+        <w:t xml:space="preserve">(Jelinek, 1976)</w:t>
+      </w:r>
+      <w:r>
+        <w:t xml:space="preserve">, which pertains to the fact that lithics studied by archaeologists can have had long and complex use-lives in which they took on a multitude of different shapes before they were ultimately discarded. Several scholars have built on this to argue that morphological variation in retouched lithics cannot be assumed to predominantly be the result of the intention of the original knapper to reach some desired end-product, but rather that what is commonly categorised as discrete types of artefacts by archaeologists can instead in large part be related to variable degrees of modification through use and rejuvenation</w:t>
+      </w:r>
+      <w:r>
+        <w:t xml:space="preserve"> </w:t>
+      </w:r>
+      <w:r>
+        <w:t xml:space="preserve">(e.g. Barton, 1991; Dibble, 1995)</w:t>
+      </w:r>
+      <w:r>
+        <w:t xml:space="preserve">. Consequently, several artefact categories have here been collapased for the CA. This for example pertains to tool types such as scrapers, burins, drills, knives and otherwise indeterminate artefacts with retouch. That these categories are internally consistent and categorically exclusive in terms of fulfilled purpose is at best a dubious proposition, in turn potentially rendering their contribution as discrete analytic units misleading. These have all been combined into the single category</w:t>
+      </w:r>
+      <w:r>
+        <w:t xml:space="preserve"> </w:t>
+      </w:r>
+      <w:r>
+        <w:t xml:space="preserve">“</w:t>
+      </w:r>
+      <w:r>
+        <w:t xml:space="preserve">small flint tools.</w:t>
+      </w:r>
+      <w:r>
+        <w:t xml:space="preserve">”</w:t>
+      </w:r>
+      <w:r>
+        <w:t xml:space="preserve"> </w:t>
+      </w:r>
+      <w:r>
+        <w:t xml:space="preserve">(A full overview of the aggregated variables and their constituent parts is provided in the supplementary material). While aggregating artefact categories in this manner could potentially subsume important variation, it does also reduce the possibility that any conclusions are not simply the result of employing erroneous units of analysis. An underlying assumption is therefore that the retained categories represent artefact categories that have fulfilled different purposes or are related to different technological processes. While ultimately intuitive in nature, it does seem reasonable to assume that for example large non-flint stone tools such as axes, adzes, chisels, clubs and hatches, here categorised as non-flint macro tools, have fulfilled different purposes than the previously mentioned small flint tools.</w:t>
+      </w:r>
+    </w:p>
+    <w:p>
+      <w:pPr>
+        <w:pStyle w:val="BodyText"/>
+      </w:pPr>
+      <w:r>
+        <w:t xml:space="preserve">However, for the most part we lack even a most basic understanding of what any individual lithic object has been used for</w:t>
+      </w:r>
+      <w:r>
+        <w:t xml:space="preserve"> </w:t>
+      </w:r>
+      <w:r>
+        <w:t xml:space="preserve">(Dibble et al., 2017)</w:t>
+      </w:r>
+      <w:r>
+        <w:t xml:space="preserve">. This has major implications that the above-outlined analysis does not take properly into account, rendering it difficult to align any identified pattern with specific behavioural dimensions. For example, a vast amount of artefacts defined as debitage are likely to have fulfilled the function of tools, and both debitage and formal tool types could have had various different purposes and had a multitude of shapes throughout their use-life. While use-wear analysis could potentially offer a way to identify what artefacts were used for towards the end of their use-life, these kinds of analyses are extremely time-consuming and are therefore typically only conducted on a smaller number of artefacts that have already been selected for analysis based on their shape</w:t>
+      </w:r>
+      <w:r>
+        <w:t xml:space="preserve"> </w:t>
+      </w:r>
+      <w:r>
+        <w:t xml:space="preserve">(e.g. Solheim et al., 2018)</w:t>
+      </w:r>
+      <w:r>
+        <w:t xml:space="preserve">. Thus, while these analyses can potentially get at in-group variation pertaining to the end-state of a group of artefacts, they do not tell us whether or not their classification as a unified group is meaningful in the first place</w:t>
+      </w:r>
+      <w:r>
+        <w:t xml:space="preserve"> </w:t>
+      </w:r>
+      <w:r>
+        <w:t xml:space="preserve">(Dibble et al., 2017)</w:t>
+      </w:r>
+      <w:r>
+        <w:t xml:space="preserve">. As a consequence, the second part of the analysis employs a suite of measures developed for the classification of lithic assemblages developed with these inferential limitations in mind</w:t>
+      </w:r>
+      <w:r>
+        <w:t xml:space="preserve"> </w:t>
+      </w:r>
+      <w:r>
+        <w:t xml:space="preserve">(see Clark and Barton, 2017, and below)</w:t>
+      </w:r>
+      <w:r>
+        <w:t xml:space="preserve">. The logic behind these measures are founded on an understanding of technology as being organised along a continuum ranging between curated and expedient</w:t>
+      </w:r>
+      <w:r>
+        <w:t xml:space="preserve"> </w:t>
+      </w:r>
+      <w:r>
+        <w:t xml:space="preserve">(Binford, 1979)</w:t>
+      </w:r>
+      <w:r>
+        <w:t xml:space="preserve">. An expedient technological organisation pertains to the situational production of tools to meet immediate needs, with little investment of time and resources in modification and rejuvination, resulting in high rates of tool replacement. Curated technological organisation, on the other hand, has been defined as related to manufacture and maintenance of tools in anticipation of future use, the transport of these artefacts between places of use, and the modification and rejuvenation of artefacts for different and changing situations</w:t>
+      </w:r>
+      <w:r>
+        <w:t xml:space="preserve"> </w:t>
+      </w:r>
+      <w:r>
+        <w:t xml:space="preserve">(Binford, 1979)</w:t>
+      </w:r>
+      <w:r>
+        <w:t xml:space="preserve">.</w:t>
+      </w:r>
+    </w:p>
+    <w:p>
+      <w:pPr>
+        <w:pStyle w:val="BodyText"/>
+      </w:pPr>
+      <w:r>
+        <w:t xml:space="preserve">However, following not least from the ambiguous definition first put forward by</w:t>
+      </w:r>
+      <w:r>
+        <w:t xml:space="preserve"> </w:t>
+      </w:r>
+      <w:r>
+        <w:t xml:space="preserve">Binford (1979)</w:t>
+      </w:r>
+      <w:r>
+        <w:t xml:space="preserve">, the theoretical definition of curation, its archaeological correlates, and behavioural implications have been widely discussed, and no single definition has ever been reached</w:t>
+      </w:r>
+      <w:r>
+        <w:t xml:space="preserve"> </w:t>
+      </w:r>
+      <w:r>
+        <w:t xml:space="preserve">(e.g. Bamforth, 1986; Shott, 1996; Surovell, 2009, pp. 9–13)</w:t>
+      </w:r>
+      <w:r>
+        <w:t xml:space="preserve">. The continuum between curated and expedient technology has for example been related to dimensions such as land-use and mobility strategies, as well as raw-material quality and availability</w:t>
+      </w:r>
+      <w:r>
+        <w:t xml:space="preserve"> </w:t>
+      </w:r>
+      <w:r>
+        <w:t xml:space="preserve">(Andrefsky, 1994; Clark and Barton, 2017; Kuhn, 1992; e.g. Parry and Kelly, 1987; Smith, 2015)</w:t>
+      </w:r>
+      <w:r>
+        <w:t xml:space="preserve">. Still, that the distinction can offer a useful analytical framework if clearly operationalised seems more or less agreed upon, and some dimensions of the concept are generally accepted. For example, although precisely how it is measured may vary, the empirical correspondent to a curated technological organisation is typically defined by high degrees of retouch, as this is commonly seen as a means of realising the potential utility of a tool — or extending its use-life — by the repeated rejuvenation and modification of edges</w:t>
+      </w:r>
+      <w:r>
+        <w:t xml:space="preserve"> </w:t>
+      </w:r>
+      <w:r>
+        <w:t xml:space="preserve">(e.g. Bamforth, 1986; Dibble, 1995; Shott and Sillitoe, 2005)</w:t>
+      </w:r>
+      <w:r>
+        <w:t xml:space="preserve">. Furthermore, one concrete operationalisation of the terms have been forwarded by Barton and collegues</w:t>
+      </w:r>
+      <w:r>
+        <w:t xml:space="preserve"> </w:t>
+      </w:r>
+      <w:r>
+        <w:t xml:space="preserve">(e.g. 1999; Barton and Riel-Salvatore, 2014; Clark and Barton, 2017)</w:t>
+      </w:r>
+      <w:r>
+        <w:t xml:space="preserve">, who through a series of studies have shown that the relationship between volumetric density of lithics and relative frequency of retouched artefacts in lithic assemblages provide consistent results across a wide range of chronological and cultural context, and is a measure taken to reflect degree of curation. This is in turn mainly to follow from the accumulated nature of the land-use and mobility patterns associated with the sites</w:t>
+      </w:r>
+      <w:r>
+        <w:t xml:space="preserve"> </w:t>
+      </w:r>
+      <w:r>
+        <w:t xml:space="preserve">(Barton and Riel-Salvatore, 2014)</w:t>
+      </w:r>
+      <w:r>
+        <w:t xml:space="preserve">. In this model, higher degree of mobility would mean a higher dependency on the artefacts and the material people could bring with them, and dimensions such as weight, reliabilty, repairability, and the degree to which artefacts could be manipulated to fulfill a wide range of tasks are therefore assumed to have been factors of concern. From this it follows that the empirical expectation for short-term camps is a curated technological organisation with higher relative frequency of retouched artefacts, and a lower overall density of lithics</w:t>
+      </w:r>
+      <w:r>
+        <w:t xml:space="preserve"> </w:t>
+      </w:r>
+      <w:r>
+        <w:t xml:space="preserve">(Clark and Barton, 2017)</w:t>
+      </w:r>
+      <w:r>
+        <w:t xml:space="preserve">. More time spent in a single location, on the other hand, is assumed to lead to better control of raw-material availability and to allow for its accumulation. This should in turn lead to an expedient technological organisation with reduced necessity for the conservation of lithics and extensive use of retouch. The empirical expectation for lower degree of mobility is therefore relatively high density of lithics, a low relative frequency of retouched artefacts, as well as a higher number of cores and unretouched flakes and blades</w:t>
+      </w:r>
+      <w:r>
+        <w:t xml:space="preserve"> </w:t>
+      </w:r>
+      <w:r>
+        <w:t xml:space="preserve">(Clark and Barton, 2017)</w:t>
+      </w:r>
+      <w:r>
+        <w:t xml:space="preserve">.</w:t>
+      </w:r>
+    </w:p>
+    <w:p>
+      <w:pPr>
+        <w:pStyle w:val="BodyText"/>
+      </w:pPr>
+      <w:r>
+        <w:t xml:space="preserve">These are the main measure employed here. However, as these measures are argued to predominantly be determined by mobility patterns, some additional variables suggested by</w:t>
+      </w:r>
+      <w:r>
+        <w:t xml:space="preserve"> </w:t>
+      </w:r>
+      <w:r>
+        <w:t xml:space="preserve">Bicho and Cascalheira (2020)</w:t>
+      </w:r>
+      <w:r>
+        <w:t xml:space="preserve"> </w:t>
+      </w:r>
+      <w:r>
+        <w:t xml:space="preserve">to be related to mobility patterns are also explored. This is done using principal components analysis (PCA), following the continuous operationalisations of these measures</w:t>
+      </w:r>
+      <w:r>
+        <w:t xml:space="preserve"> </w:t>
+      </w:r>
+      <w:r>
+        <w:t xml:space="preserve">(cf. Baxter, 1994, p. 100)</w:t>
+      </w:r>
+      <w:r>
+        <w:t xml:space="preserve">.</w:t>
+      </w:r>
+    </w:p>
+    <w:p>
+      <w:pPr>
+        <w:pStyle w:val="BodyText"/>
+      </w:pPr>
+      <w:r>
+        <w:t xml:space="preserve">A note should also be made on the fact that a couple of variables that are sometimes invoked for the classification of sites in terms of associated mobility pattern are omitted here. This pertains to number of site features such as fireplaces, cooking pits and dwelling structures. Feature count has been omitted as taphonomic loss is likely to have led to a chronological bias in their preservation. Similarly, the number of activity areas, effectively number artefact clusters, however defined, has also been disregarded. This follows most notably from the fact that the impact of post-depositional processes at Stone Age sites in Norway is arguably understudied. This pertains for example to the impact of bioturbation in the form of three-throws, which can can have a detrimental effect on the original distribution of artefacts, and which can be expected to have been relatively frequent on several of the sites treated here</w:t>
+      </w:r>
+      <w:r>
+        <w:t xml:space="preserve"> </w:t>
+      </w:r>
+      <w:r>
+        <w:t xml:space="preserve">(Jørgensen, 2017;</w:t>
+      </w:r>
+      <w:r>
+        <w:t xml:space="preserve"> </w:t>
       </w:r>
       <w:r>
         <w:rPr>
           <w:bCs/>
           <w:b/>
         </w:rPr>
-        <w:t xml:space="preserve">solheim2013a?</w:t>
+        <w:t xml:space="preserve">darmark2018e?</w:t>
       </w:r>
       <w:r>
         <w:t xml:space="preserve">)</w:t>
       </w:r>
       <w:r>
-        <w:t xml:space="preserve"> </w:t>
-      </w:r>
-      <w:r>
-        <w:t xml:space="preserve">use of CA to analyse the assemblage data from eight sites excavated in connection with a development-led project. As these sites, which are included in this study, have relatively contemporaneous dates, the Solheims analysis was mainly aimed at identifying potential variation in the</w:t>
-      </w:r>
-    </w:p>
-    <w:p>
-      <w:pPr>
-        <w:pStyle w:val="BodyText"/>
-      </w:pPr>
-      <w:r>
-        <w:t xml:space="preserve">There have been a few studies that have conducted comprehensive analyses of artefact inventories and site features to get at variation in Mesolithic site types</w:t>
-      </w:r>
-      <w:r>
-        <w:t xml:space="preserve"> </w:t>
-      </w:r>
-      <w:r>
-        <w:t xml:space="preserve">(Breivik, 2020; Viken, 2018)</w:t>
-      </w:r>
-      <w:r>
-        <w:t xml:space="preserve">. As Binford originally clarified, a point that has also been retiterated by several authors since; these categories are best understood as extremes on a continuous scale.</w:t>
-      </w:r>
-    </w:p>
-    <w:bookmarkEnd w:id="22"/>
-    <w:bookmarkStart w:id="23" w:name="methods"/>
-    <w:p>
-      <w:pPr>
-        <w:pStyle w:val="Heading2"/>
-      </w:pPr>
-      <w:r>
-        <w:rPr>
-          <w:rStyle w:val="SectionNumber"/>
-        </w:rPr>
-        <w:t xml:space="preserve">1.2</w:t>
-      </w:r>
-      <w:r>
-        <w:tab/>
-      </w:r>
-      <w:r>
-        <w:t xml:space="preserve">Methods</w:t>
-      </w:r>
-    </w:p>
-    <w:p>
-      <w:pPr>
-        <w:pStyle w:val="FirstParagraph"/>
-      </w:pPr>
-      <w:r>
-        <w:t xml:space="preserve">The first part of the analysis conducted here involves employing the method of correspondence analysis (CA), using the lithic count data as classified for the original excavation reports. The purpose of this exercise is to evaluate the degree to which the composition of the assemblages align with patterns that have been suggested by earlier studies that have employed more informally driven methods when the entirety of the assemblages are taken into account. This consequently assumes that the artefact categories employed in Norwegian Stone Age archaeology are, at least to a certain extent, behaviorally meaningful. However, the approach taken is also partially informed by the so-called Frison effect</w:t>
-      </w:r>
-      <w:r>
-        <w:t xml:space="preserve"> </w:t>
-      </w:r>
-      <w:r>
-        <w:t xml:space="preserve">(Jelinek, 1976)</w:t>
-      </w:r>
-      <w:r>
-        <w:t xml:space="preserve">, which pertains to the fact that lithics studied by archaeologists can have had long and complex use-lives in which they took on a multitude of different shapes before they were ultimately discarded. Several scholars have built on this to argue that morphological variation in retouched lithics cannot be assumed to predominantly be the result of the intention of the original knapper to reach some desired end-product, but rather that what is commonly categorised as discrete types of artefacts by archaeologists can instead in large part be related to variable degrees of modification through use and rejuvination</w:t>
-      </w:r>
-      <w:r>
-        <w:t xml:space="preserve"> </w:t>
-      </w:r>
-      <w:r>
-        <w:t xml:space="preserve">(e.g. Barton, 1991; Dibble, 1995)</w:t>
-      </w:r>
-      <w:r>
-        <w:t xml:space="preserve">. Consequently, several artefact categories have here been collapased for the CA. This for example pertains to tool types such as scrapers, burins, drills, knives and otherwise indeterminate artefacts with retouch. That these categories are internally consistent and categorically exclusive in terms of fulfilled purpose is at best a dubious proposition, in turn potentially rendering their contribution as discrete analytic units misleading. These have all been combined into the single category</w:t>
-      </w:r>
-      <w:r>
-        <w:t xml:space="preserve"> </w:t>
-      </w:r>
-      <w:r>
-        <w:t xml:space="preserve">“</w:t>
-      </w:r>
-      <w:r>
-        <w:t xml:space="preserve">small flint tools.</w:t>
-      </w:r>
-      <w:r>
-        <w:t xml:space="preserve">”</w:t>
-      </w:r>
-      <w:r>
-        <w:t xml:space="preserve"> </w:t>
-      </w:r>
-      <w:r>
-        <w:t xml:space="preserve">(A full overview of the aggregated variables and their constituent parts is provided in the supplementary material). While aggregating artefact categories in this manner could potentially subsume important variation, it does also reduce the possibility that any conclusions are not simply the result of employing erroneous units of analysis. An underlying assumption is therefore that the retained categories represent artefact categories that have fulfilled different purposes or are related to different technological processes. While ultimately intuitive in nature, it does seem reasonable to assume that for example large non-flint stone tools such as axes, adzes, chisels, clubs and hatches, here categorised as non-flint macro tools, have fulfilled different purposes than the previously mentioned small flint tools.</w:t>
-      </w:r>
-    </w:p>
-    <w:p>
-      <w:pPr>
-        <w:pStyle w:val="BodyText"/>
-      </w:pPr>
-      <w:r>
-        <w:t xml:space="preserve">However, the fact that for the most part we lack even a most basic understanding of what any individual lithic object has been used for does have major implications that the above-outlined analysis does not take properly into account, and renders it difficult to align any identified patterns with specific behavioural dimensions</w:t>
-      </w:r>
-      <w:r>
-        <w:t xml:space="preserve"> </w:t>
-      </w:r>
-      <w:r>
-        <w:t xml:space="preserve">(Dibble et al., 2017)</w:t>
-      </w:r>
-      <w:r>
-        <w:t xml:space="preserve">. For example, a vast amount of artefacts defined as debitage are likely to have fulfilled the function of tools, and both debitage and formal tool types could have had various different purposes and had a multitude of shapes throughout their use-life. While use-wear analysis could potentially offer a way to identify what artefacts were used for towards the end of their use-life, these kinds of analyses are extremely time-consuming and are therefore typically only conducted on a smaller number of artefacts that have already been selected for analysis based on their shape</w:t>
-      </w:r>
-      <w:r>
-        <w:t xml:space="preserve"> </w:t>
-      </w:r>
-      <w:r>
-        <w:t xml:space="preserve">(e.g. Solheim et al., 2018)</w:t>
-      </w:r>
-      <w:r>
-        <w:t xml:space="preserve">. Thus, while these analyses can potentially get at in-group variation pertaining to the end-state of a group of artefacts, they do not tell us whether or not their classification as a unified group is meaningful in the first place</w:t>
-      </w:r>
-      <w:r>
-        <w:t xml:space="preserve"> </w:t>
-      </w:r>
-      <w:r>
-        <w:t xml:space="preserve">(Dibble et al., 2017)</w:t>
-      </w:r>
-      <w:r>
-        <w:t xml:space="preserve">. As a consequence, the second part of the analysis employs a suite of measures developed for the classification of lithic assemblages developed with these inferential limitations in mind</w:t>
-      </w:r>
-      <w:r>
-        <w:t xml:space="preserve"> </w:t>
-      </w:r>
-      <w:r>
-        <w:t xml:space="preserve">(see Clark and Barton, 2017, and below)</w:t>
-      </w:r>
-      <w:r>
-        <w:t xml:space="preserve">. The logic behind these measures are founded on an understanding of technology as being organised along a continuum ranging between curated and expedient</w:t>
-      </w:r>
-      <w:r>
-        <w:t xml:space="preserve"> </w:t>
-      </w:r>
-      <w:r>
-        <w:t xml:space="preserve">(Binford, 1979)</w:t>
-      </w:r>
-      <w:r>
-        <w:t xml:space="preserve">. An expedient technological organisation pertains to the situational production of tools to meet immediate needs, with little investment of time and resources in modification and rejuvination, resulting in high rates of tool replacement. Curated technological organisation, on the other hand, has been defined as related to manufacture and maintenance of tools in anticipation of future use, the transport of these artefacts between places of use, and the modification and rejuvenation of artefacts for different and changing situations</w:t>
-      </w:r>
-      <w:r>
-        <w:t xml:space="preserve"> </w:t>
-      </w:r>
-      <w:r>
-        <w:t xml:space="preserve">(Binford, 1979)</w:t>
-      </w:r>
-      <w:r>
-        <w:t xml:space="preserve">. Although precisely how it is measured may vary, the empirical correspondent to a curated technological organisation is therefore typically defined by high degrees of retouch, as this is commonly seen as a means of realising the potential utility of a tool or extending its use-life by the repeated rejuvination and modification of edges</w:t>
-      </w:r>
-      <w:r>
-        <w:t xml:space="preserve"> </w:t>
-      </w:r>
-      <w:r>
-        <w:t xml:space="preserve">(e.g. Bamforth, 1986; Dibble, 1995; Shott and Sillitoe, 2005)</w:t>
-      </w:r>
-      <w:r>
-        <w:t xml:space="preserve">. The continuum between curated and expedient technology has in turn been related to land-use and mobility strategies, as well as raw-material quality and availability</w:t>
-      </w:r>
-      <w:r>
-        <w:t xml:space="preserve"> </w:t>
-      </w:r>
-      <w:r>
-        <w:t xml:space="preserve">(Andrefsky, 1994; Clark and Barton, 2017; Kuhn, 1992; e.g. Parry and Kelly, 1987; Smith, 2015)</w:t>
-      </w:r>
-      <w:r>
         <w:t xml:space="preserve">.</w:t>
-      </w:r>
-    </w:p>
-    <w:p>
-      <w:pPr>
-        <w:pStyle w:val="BodyText"/>
-      </w:pPr>
-      <w:r>
-        <w:t xml:space="preserve">While the definition of curation, its archaeological correlates, and behavioural implications have been widely discussed</w:t>
-      </w:r>
-      <w:r>
-        <w:t xml:space="preserve"> </w:t>
-      </w:r>
-      <w:r>
-        <w:t xml:space="preserve">Shott (1996)</w:t>
-      </w:r>
-      <w:r>
-        <w:t xml:space="preserve">, following not least from the ambiguous definition first put forward by</w:t>
-      </w:r>
-      <w:r>
-        <w:t xml:space="preserve"> </w:t>
-      </w:r>
-      <w:r>
-        <w:t xml:space="preserve">Binford (1979)</w:t>
-      </w:r>
-      <w:r>
-        <w:t xml:space="preserve">, some concrete operationalisation of the terms have been suggested. Through a series of studies Barton and collegues</w:t>
-      </w:r>
-      <w:r>
-        <w:t xml:space="preserve"> </w:t>
-      </w:r>
-      <w:r>
-        <w:t xml:space="preserve">(e.g. 1999; Barton and Riel-Salvatore, 2014; Clark and Barton, 2017)</w:t>
-      </w:r>
-      <w:r>
-        <w:t xml:space="preserve"> </w:t>
-      </w:r>
-      <w:r>
-        <w:t xml:space="preserve">have shown that the relationship between lithic volumetric density and relative frequency of retouched artefacts provide consistent results across a wide range of chronological and cultural context. This measure is taken to reflect degree of curation associated with the assemblages, which in turn is mainly to follow from variation in mobility patterns associated with the sites</w:t>
-      </w:r>
-      <w:r>
-        <w:t xml:space="preserve"> </w:t>
-      </w:r>
-      <w:r>
-        <w:t xml:space="preserve">(Barton and Riel-Salvatore, 2014)</w:t>
-      </w:r>
-      <w:r>
-        <w:t xml:space="preserve">. Higher degree of mobility would mean a higher dependency on the artefacts and the material people could bring with them, and dimensions such as weight, reliabilty, repairability, and the degree to which artefacts could be manipulated to fulfill a wide range of tasks are therefore assumed to have been factors of concern. From this it follows that the empirical expectation for short-term camps is a curated technological organisation with higher relative frequency of retouched artefacts, and a lower overall density of lithics</w:t>
-      </w:r>
-      <w:r>
-        <w:t xml:space="preserve"> </w:t>
-      </w:r>
-      <w:r>
-        <w:t xml:space="preserve">(Clark and Barton, 2017)</w:t>
-      </w:r>
-      <w:r>
-        <w:t xml:space="preserve">. More time spent in a single location, on the other hand, is in this model assumed to lead to better control of raw-material availability and to allow for its accumulation. This should in turn lead to an expedient technological organisation with reduced necessity for the conservation of lithics and extensive use of retouch. The empirical expectation for lower degree of mobility is therefore relatively high density of lithics and a low relative frequency of retouched artefacts. A further empirical expectation of an expendient tehcnological organisation is as a consequence also a higher number of cores and unretouched flakes and blades</w:t>
-      </w:r>
-      <w:r>
-        <w:t xml:space="preserve"> </w:t>
-      </w:r>
-      <w:r>
-        <w:t xml:space="preserve">(Clark and Barton, 2017)</w:t>
-      </w:r>
-      <w:r>
-        <w:t xml:space="preserve">.</w:t>
-      </w:r>
-    </w:p>
-    <w:p>
-      <w:pPr>
-        <w:pStyle w:val="BodyText"/>
-      </w:pPr>
-      <w:r>
-        <w:t xml:space="preserve">This is the main measure employed here. Some additional variables suggested by</w:t>
-      </w:r>
-      <w:r>
-        <w:t xml:space="preserve"> </w:t>
-      </w:r>
-      <w:r>
-        <w:t xml:space="preserve">Bicho and Cascalheira (2020)</w:t>
-      </w:r>
-      <w:r>
-        <w:t xml:space="preserve"> </w:t>
-      </w:r>
-      <w:r>
-        <w:t xml:space="preserve">to be related to mobility patterns are subsequently also explored using principal components analysis (PCA), following the continuous operationalisations of these measures</w:t>
-      </w:r>
-      <w:r>
-        <w:t xml:space="preserve"> </w:t>
-      </w:r>
-      <w:r>
-        <w:t xml:space="preserve">(cf. Baxter, 1994, p. 100)</w:t>
-      </w:r>
-      <w:r>
-        <w:t xml:space="preserve">.</w:t>
-      </w:r>
-    </w:p>
-    <w:p>
-      <w:pPr>
-        <w:pStyle w:val="BodyText"/>
-      </w:pPr>
-      <w:r>
-        <w:t xml:space="preserve">A note should also be made on the fact that a couple of variables that are sometimes invoked for the classification of sites in terms of associated mobility pattern are omitted here. This pertains to number of site features such as fireplaces, cooking pits and dwelling structures. Feature count has been omitted as taphonomic loss is likely to lead to a chronological bias in their preservation. Similarly, the number of activity areas, effectively number artefact clusters, however defined, has also been disregarded. This follows most notably from the fact that the impact of post-depositional processes at Stone Age sites in Norway is arguably understudied. This pertains for example to the impact of bioturbation in the form of three-throws, which can can have a detrimental effect on the original distribution of artefacts, and which can be expected to have been relatively frequent on several of the sites treated here</w:t>
-      </w:r>
-      <w:r>
-        <w:t xml:space="preserve"> </w:t>
-      </w:r>
-      <w:r>
-        <w:t xml:space="preserve">(Jørgensen, 2017;</w:t>
-      </w:r>
-      <w:r>
-        <w:t xml:space="preserve"> </w:t>
-      </w:r>
-      <w:r>
-        <w:rPr>
-          <w:bCs/>
-          <w:b/>
-        </w:rPr>
-        <w:t xml:space="preserve">darmark2018e?</w:t>
-      </w:r>
-      <w:r>
-        <w:t xml:space="preserve">)</w:t>
-      </w:r>
-      <w:r>
-        <w:t xml:space="preserve">.</w:t>
-      </w:r>
-    </w:p>
-    <w:p>
-      <w:pPr>
-        <w:pStyle w:val="BodyText"/>
-      </w:pPr>
-      <w:r>
-        <w:t xml:space="preserve">Within this framework, amount of retouch has been seen as a empirical indicator of degree of curation. While various methods for measuring the curation associated with individual tools have been forwarded, the approach taken here focuses on the assemblage considered as a whole.</w:t>
       </w:r>
     </w:p>
     <w:p>
@@ -1177,7 +1049,7 @@
         <w:t xml:space="preserve"> </w:t>
       </w:r>
       <w:r>
-        <w:t xml:space="preserve">displays the CA using the lithic count data. While no clear-cut clusters can be readily delineated, the general impression from the plots is that a chronological dimension is associated with the patterning in the data. This is indicated by the general transition across the colour scale in the row plot (Figure</w:t>
+        <w:t xml:space="preserve">displays the CA using the lithic count data. The general impression from the plots is that a chronological dimension is associated with the patterning in the data. This is indicated by the general transition across the colour scale in the row plot (Figure</w:t>
       </w:r>
       <w:r>
         <w:t xml:space="preserve"> </w:t>
@@ -1437,7 +1309,7 @@
         <w:t xml:space="preserve">Bicho and Cascalheira (2020)</w:t>
       </w:r>
       <w:r>
-        <w:t xml:space="preserve">. While the investigation performed by</w:t>
+        <w:t xml:space="preserve">. There is a general temporal transition from older to younger sites along the second dimension of the plot, which is mainly defined by a negative correlation between the variables volumetric density of lithics and relative frequency of secondarily worked lithics, as well as relative frequency of cores. Almost orthogonal to this is the negative correlation between relative frequency of chips and blanks. While there is perhaps a slight tendency for blanks to be more associated with younger sites, and chips with older sites, this relationship does in large part appear to be temporally determined. The investigation performed by</w:t>
       </w:r>
       <w:r>
         <w:t xml:space="preserve"> </w:t>
@@ -1449,10 +1321,22 @@
         <w:t xml:space="preserve"> </w:t>
       </w:r>
       <w:r>
-        <w:t xml:space="preserve">indicates that the relative frequency of chips, cores, and blanks might be more sensitive to mobility patterns, they also found that the relationship between volumetric density of lithics and the frequency of retouched artefacts gave a reasonable estimation of mobility in their data. hese last dimensions are capturing the most variation in the dataset presented here. Thus, if frequency of secondarily worked artefacts and volumetric density of lithics is accepted as a proxy for degree of mobility, these findings would consequently be in line with previous research into the Mesolithic of Norway, indicating that earlier sites are associated with higher degree of mobility than sites from later phases. Furthermore, the fact that these</w:t>
-      </w:r>
-    </w:p>
-    <w:bookmarkStart w:id="30" w:name="cqkhghcyrt"/>
+        <w:t xml:space="preserve">indicated that in their data the relative frequency of chips, cores, and blanks might be more sensitive to mobility patterns. However, they also found that the relationship between volumetric density of lithics and the frequency of retouched artefacts gave a reasonable estimation of mobility, which, combined with the fact that the relative frequency of cores align with the expectation from the</w:t>
+      </w:r>
+      <w:r>
+        <w:t xml:space="preserve"> </w:t>
+      </w:r>
+      <w:r>
+        <w:t xml:space="preserve">Clark and Barton (2017)</w:t>
+      </w:r>
+      <w:r>
+        <w:t xml:space="preserve"> </w:t>
+      </w:r>
+      <w:r>
+        <w:t xml:space="preserve">model, would indicate that this relationship is capturing the dimensions of interest here. If the relationship between frequency of secondarily worked artefacts and volumetric density of lithics is accepted as a proxy for curation, and in turn related to land-use and mobility patterns, these findings would be in line with previous research into the Mesolithic of Norway, indicating that earlier sites are associated with higher degree of mobility than sites from later phases. To explore this proposition further, these two variables are subjected to more detailed scrutiny below.</w:t>
+      </w:r>
+    </w:p>
+    <w:bookmarkStart w:id="30" w:name="jxecqkhghc"/>
     <w:p>
       <w:pPr>
         <w:pStyle w:val="BodyText"/>
@@ -1498,7 +1382,7 @@
         <w:pStyle w:val="BodyText"/>
       </w:pPr>
       <w:r>
-        <w:t xml:space="preserve">2.29</w:t>
+        <w:t xml:space="preserve">2.05</w:t>
       </w:r>
     </w:p>
     <w:p>
@@ -1506,7 +1390,7 @@
         <w:pStyle w:val="BodyText"/>
       </w:pPr>
       <w:r>
-        <w:t xml:space="preserve">38.21</w:t>
+        <w:t xml:space="preserve">41.03</w:t>
       </w:r>
     </w:p>
     <w:p>
@@ -1514,7 +1398,7 @@
         <w:pStyle w:val="BodyText"/>
       </w:pPr>
       <w:r>
-        <w:t xml:space="preserve">38.21</w:t>
+        <w:t xml:space="preserve">41.03</w:t>
       </w:r>
     </w:p>
     <w:p>
@@ -1530,7 +1414,7 @@
         <w:pStyle w:val="BodyText"/>
       </w:pPr>
       <w:r>
-        <w:t xml:space="preserve">1.79</w:t>
+        <w:t xml:space="preserve">1.64</w:t>
       </w:r>
     </w:p>
     <w:p>
@@ -1538,7 +1422,7 @@
         <w:pStyle w:val="BodyText"/>
       </w:pPr>
       <w:r>
-        <w:t xml:space="preserve">29.90</w:t>
+        <w:t xml:space="preserve">32.83</w:t>
       </w:r>
     </w:p>
     <w:p>
@@ -1546,7 +1430,7 @@
         <w:pStyle w:val="BodyText"/>
       </w:pPr>
       <w:r>
-        <w:t xml:space="preserve">68.11</w:t>
+        <w:t xml:space="preserve">73.86</w:t>
       </w:r>
     </w:p>
     <w:p>
@@ -1562,7 +1446,7 @@
         <w:pStyle w:val="BodyText"/>
       </w:pPr>
       <w:r>
-        <w:t xml:space="preserve">0.95</w:t>
+        <w:t xml:space="preserve">0.93</w:t>
       </w:r>
     </w:p>
     <w:p>
@@ -1570,7 +1454,7 @@
         <w:pStyle w:val="BodyText"/>
       </w:pPr>
       <w:r>
-        <w:t xml:space="preserve">15.85</w:t>
+        <w:t xml:space="preserve">18.60</w:t>
       </w:r>
     </w:p>
     <w:p>
@@ -1578,7 +1462,7 @@
         <w:pStyle w:val="BodyText"/>
       </w:pPr>
       <w:r>
-        <w:t xml:space="preserve">83.96</w:t>
+        <w:t xml:space="preserve">92.46</w:t>
       </w:r>
     </w:p>
     <w:p>
@@ -1594,7 +1478,7 @@
         <w:pStyle w:val="BodyText"/>
       </w:pPr>
       <w:r>
-        <w:t xml:space="preserve">0.62</w:t>
+        <w:t xml:space="preserve">0.36</w:t>
       </w:r>
     </w:p>
     <w:p>
@@ -1602,7 +1486,7 @@
         <w:pStyle w:val="BodyText"/>
       </w:pPr>
       <w:r>
-        <w:t xml:space="preserve">10.32</w:t>
+        <w:t xml:space="preserve">7.12</w:t>
       </w:r>
     </w:p>
     <w:p>
@@ -1610,7 +1494,7 @@
         <w:pStyle w:val="BodyText"/>
       </w:pPr>
       <w:r>
-        <w:t xml:space="preserve">94.28</w:t>
+        <w:t xml:space="preserve">99.58</w:t>
       </w:r>
     </w:p>
     <w:p>
@@ -1626,7 +1510,7 @@
         <w:pStyle w:val="BodyText"/>
       </w:pPr>
       <w:r>
-        <w:t xml:space="preserve">0.32</w:t>
+        <w:t xml:space="preserve">0.02</w:t>
       </w:r>
     </w:p>
     <w:p>
@@ -1634,39 +1518,7 @@
         <w:pStyle w:val="BodyText"/>
       </w:pPr>
       <w:r>
-        <w:t xml:space="preserve">5.39</w:t>
-      </w:r>
-    </w:p>
-    <w:p>
-      <w:pPr>
-        <w:pStyle w:val="BodyText"/>
-      </w:pPr>
-      <w:r>
-        <w:t xml:space="preserve">99.66</w:t>
-      </w:r>
-    </w:p>
-    <w:p>
-      <w:pPr>
-        <w:pStyle w:val="BodyText"/>
-      </w:pPr>
-      <w:r>
-        <w:t xml:space="preserve">6</w:t>
-      </w:r>
-    </w:p>
-    <w:p>
-      <w:pPr>
-        <w:pStyle w:val="BodyText"/>
-      </w:pPr>
-      <w:r>
-        <w:t xml:space="preserve">0.02</w:t>
-      </w:r>
-    </w:p>
-    <w:p>
-      <w:pPr>
-        <w:pStyle w:val="BodyText"/>
-      </w:pPr>
-      <w:r>
-        <w:t xml:space="preserve">0.34</w:t>
+        <w:t xml:space="preserve">0.42</w:t>
       </w:r>
     </w:p>
     <w:p>
@@ -1777,7 +1629,7 @@
         <w:t xml:space="preserve">4.3</w:t>
       </w:r>
       <w:r>
-        <w:t xml:space="preserve">, the pattern is evident for both the lithics considered in aggregate and for the flint data specifically. Although the distribution is slightly more spread out along the y-axis than the x-axis in the flint data, indicating that differences in volumtric density of flint is not as clearly chronologically, the general pattern is the same.</w:t>
+        <w:t xml:space="preserve">, the pattern is evident for both the lithics considered in aggregate and for the flint data specifically. Although the distribution is slightly more spread out along the y-axis than the x-axis in the flint data, indicating that differences in volumtric density of flint is not as clearly contingent on chronology, the general pattern is the same.</w:t>
       </w:r>
     </w:p>
     <w:p>
@@ -1785,7 +1637,7 @@
         <w:pStyle w:val="BodyText"/>
       </w:pPr>
       <w:r>
-        <w:t xml:space="preserve">To visualise this temporal trend more clearly, a curation index based on the two variables was devised by first performing a min-max normalisation of the two variables, scaling them to take on values between 0 and 1. The values for artefact density was then made negative to reflect its relationship with degree of curation. The mean was then found for each site on these two normalised values. To account for the temporal uncertainty associated with the sites, a simulation based approach was also adopted</w:t>
+        <w:t xml:space="preserve">To visualise this temporal trend more clearly, a curation index based on the two variables was devised by first performing a min-max normalisation of the two variables, scaling them to take on values between 0 and 1. The values for artefact density was then made negative to reflect its relationship with degree of curation. The mean was then found for each site on these two normalised values. To account for the temporal uncertainty associated with the sites, a simulation-based approach was also adopted</w:t>
       </w:r>
       <w:r>
         <w:t xml:space="preserve"> </w:t>
@@ -1794,7 +1646,7 @@
         <w:t xml:space="preserve">(Baxter and Cool, 2016; e.g. Crema, 2012; Orton et al., 2017)</w:t>
       </w:r>
       <w:r>
-        <w:t xml:space="preserve">. A LOESS curve was fit to the data for each simulation, where the age of each site was drawn from the date ranges associated with the sites. For sites with radiocarbon age determinations the dates were drawn from the associated posterior probability density functions, while dates for sites dated with reference to relative sea-level change and typology were drawn uniformly from the associated date ranges. This simulation was repeated 5000 times, the results of which is visualed in . Disregarding the edge-effects at either end of the plot, the general tendency is a relatively high degree of curation among the earlier sites, which then has a marked drop around 8000 BCE before remaining relatively stable until the end of the Mesolithic. It is also interesting to note that the variation in degree of curation is higher after 8000 BCE, potentially reflecting variation in site types and associated mobility patterns.</w:t>
+        <w:t xml:space="preserve">. A LOESS curve was fit to the data for each simulation run, where the age of each site was drawn from the date ranges associated with the sites. For sites with radiocarbon age determinations the dates were drawn from the associated posterior probability density functions, while dates for sites dated with reference to relative sea-level change and typology were drawn uniformly from the associated date range. This simulation was repeated 1000 times, the results of which is visualed in . Disregarding the edge-effects at either end of the plot, the general tendency is a relatively high degree of curation among the earlier sites, followed by a marked drop around 8000 BCE, before remaining relatively stable until the end of the Mesolithic. It is also interesting to note that the variation in degree of curation is higher after 8000 BCE, potentially reflecting variation in site types and associated mobility patterns.</w:t>
       </w:r>
     </w:p>
     <w:p>
@@ -1863,14 +1715,14 @@
     </w:p>
     <w:p>
       <w:pPr>
-        <w:pStyle w:val="BodyText"/>
+        <w:pStyle w:val="CaptionedFigure"/>
       </w:pPr>
       <w:r>
         <w:drawing>
           <wp:inline>
             <wp:extent cx="5943600" cy="2641600"/>
             <wp:effectExtent b="0" l="0" r="0" t="0"/>
-            <wp:docPr descr="" title="" id="1" name="Picture"/>
+            <wp:docPr descr="Figure 4.4: Temporal variation in the curation index. The temporal uncertainty is handled by means of a simulation approach, where the site ages are drawn from their associated probability distributions given in Figure 1B. A LOESS curve has been fit to the distribution for each of the 1000 simulation runs." title="" id="1" name="Picture"/>
             <a:graphic>
               <a:graphicData uri="http://schemas.openxmlformats.org/drawingml/2006/picture">
                 <pic:pic>
@@ -1908,6 +1760,14 @@
         </w:drawing>
       </w:r>
     </w:p>
+    <w:p>
+      <w:pPr>
+        <w:pStyle w:val="ImageCaption"/>
+      </w:pPr>
+      <w:r>
+        <w:t xml:space="preserve">Figure 4.4: Temporal variation in the curation index. The temporal uncertainty is handled by means of a simulation approach, where the site ages are drawn from their associated probability distributions given in Figure 1B. A LOESS curve has been fit to the distribution for each of the 1000 simulation runs.</w:t>
+      </w:r>
+    </w:p>
     <w:bookmarkEnd w:id="34"/>
     <w:bookmarkStart w:id="35" w:name="discussion"/>
     <w:p>
@@ -1950,7 +1810,7 @@
         <w:t xml:space="preserve"> </w:t>
       </w:r>
       <w:r>
-        <w:t xml:space="preserve">The developments evident here do also most certainly correspond to more pervasive cultural change than a purely typo-chronological development of artefact morphology, highlighted perhaps most clearly by the influence of the later Mesolithic axe production sites. Unpicking and aligning the signficance of these chronological patterns with any specific behavioural dimensions using the CA results is, however, another task entirely. This follows most clearly from the fact that for the most part we lack even a most basic understanding of what any individual lithic object has been used for, leaving the behavioural significance of the employed units of analysis unclear (see section, above).</w:t>
+        <w:t xml:space="preserve">The developments evident here do also most certainly correspond to more pervasive cultural change than a purely typo-chronological development of artefact morphology, highlighted perhaps most clearly by the influence of the later Mesolithic axe production sites. Unpicking and aligning the significance of these chronological patterns with any specific behavioural dimensions using the CA results is, however, another task entirely. This follows most clearly from the fact that for the most part we do not know what individual lithic objects in the assemblages has been used for, leaving the behavioural significance of the employed units of analysis unclear.</w:t>
       </w:r>
     </w:p>
     <w:p>
@@ -1958,16 +1818,15 @@
         <w:pStyle w:val="BodyText"/>
       </w:pPr>
       <w:r>
-        <w:t xml:space="preserve">these results do speak to the cross-cultural and cross-temporal applicability of the measure, and consequently the potential it holds for comparative studies. The findings indicated by the WABI, as well as by the negative correlation between relative frequency of primarily and secondarily worked lithics, do align more clearly with previous suggestions concerning the overall mobility patterns in Mesolithic Norway. However, the question then becomes: What is the significance of the negatively correlated variables of relative frequency of cores and chips? Given that these are more or less orthogonal to the WABI variables on the first and second component, this would indicate that if one of these variable pairs is taken to reflect the scale between expedient and curated technologies, it should follow that the other variable pair is not correlated with these. As the entire temporal range of the sites is spread out between the extremes of the chip and core variables, one possibility is that these are indicative of site types that are temporally ubiquitous. In attempt to determine if this might be the case, it was decided to introduce site locational data from a previous study that in addition to surveyed sites involved the analysis of the sites treated here</w:t>
-      </w:r>
-      <w:r>
-        <w:t xml:space="preserve"> </w:t>
-      </w:r>
-      <w:r>
-        <w:t xml:space="preserve">Roalkvam (2020)</w:t>
-      </w:r>
-      <w:r>
-        <w:t xml:space="preserve">. Of the variables considered, this study found that the most consistently important environmental covariates for the location of sites in the region was related to the exposure of the sites, and failed to identify any diachronic variation in this pattern. As it has previously been proposed that sites located in areas exposed to wind and waves and with large overview of surrounding areas is a characteristic of hunting stations or similarly temporary , one could envisage that variablity in site functionality might be reflected in degree of exposure. However, introducing these variables does not clarify the picture, as both variables show negligible degrees of correlation with any of the variables pertaining to the assemblage data.</w:t>
+        <w:t xml:space="preserve">Assuming for now that the curation index captures degree of mobility, the present data indicates two major modes with a generally higher degree of mobility until some time before 8000 BCE. This then drops and stabilises from around 7000 BCE for the rest of the Mesolithic. The variation in degree of curation, which, as a note, is at it highest between c. 8000 and 7000 BCE, could indicate that the sites were associated with a more varied mobility pattern after around 8000 BCE. The five sites that have values on the curation index below -0.25, could in this perspective have predominantly functioned as base camps within a logistic settlement pattern. That these assemblages reflect stays of a longer duration was suggested for all five sites in the original reports, although on different and differing grounds than the curation measures employed here. Another case worth commenting on is sites such as Langangen Vestgård 1, which on the grounds of a large number of artefacts and the possibile presence of a dwelling structure was argued to reflect a more stable site location in the original report. However, the site could reflect the aggregation of stays which predominantly have been of shorter duration, while the possible dwelling structure, if taken as an indication of lower mobility, could represent a remnant from one or a few longer stays that constitute a smaller fraction of the use-life of the site as a whole. It is also interesting to note that some of the chronological patterns indicated in the CA does not appear to be related to the curation measures. This for example pertains to the apparent importance of the axe production sites. It has recently been suggested that the end of the Mesolithic sees a drop in population numbers and a subsequent increase in mobility as migrating populations arrived from southern Scandinavia. Whether the apparent absence of this pattern in the present data is a result of a strained sample size or a weaker or non-existent signal from any changes in mobility patterns in the later Mesolithic remains an open question. As it stands, however, the main hypothesis generated by the present data would be that settlement patterns in the earliest parts of the Mesolithic were characterised by relatively high degrees of mobility, which then drop before leveling off at around 7000 BCE and remain relatively stable throughout the rest of the period. Given the parallel increase in variation this would seem to correlate well with a transition from a residential to a logistical settlement system.</w:t>
+      </w:r>
+    </w:p>
+    <w:p>
+      <w:pPr>
+        <w:pStyle w:val="BodyText"/>
+      </w:pPr>
+      <w:r>
+        <w:t xml:space="preserve">As for the measures associated with curation and mobility patterns, relative frequency of secondarily worked lithics and volumentric density of lithics correspond most clearly to patterns previously proposed in the literature. However, as these were identified by employing PCA and identifying what variables most clearly correspond to a temporal dimension, there is a clear danger of circular reasoning here. Having established that these measures appears to capture a behavioural dimension of interest, this can, however, now be tested more rigorously by employing site data from a wider region. these results do speak to the cross-cultural and cross-temporal applicability of the measure, and consequently the potential it holds for comparative studies. The findings indicated by the WABI, as well as by the negative correlation between relative frequency of primarily and secondarily worked lithics, do align more clearly with previous suggestions concerning the overall mobility patterns in Mesolithic Norway. However, the question then becomes: What is the significance of the negatively correlated variables of relative frequency of cores and chips? Given that these are more or less orthogonal to the WABI variables on the first and second component, this would indicate that if one of these variable pairs is taken to reflect the scale between expedient and curated technologies, it should follow that the other variable pair is not correlated with these. As the entire temporal range of the sites is spread out between the extremes of the chip and core variables, one possibility is that these are indicative of site types that are temporally ubiquitous.</w:t>
       </w:r>
     </w:p>
     <w:p>
@@ -2022,7 +1881,7 @@
         <w:pStyle w:val="FirstParagraph"/>
       </w:pPr>
       <w:r>
-        <w:t xml:space="preserve">The results of the CA using the entirety of the lithic assemblages align more or less with results of previous research in south-eastern Norway. This would indicate that in general, meaningful chronological patterning is associated with the employed artefact categories. These tendencies are already well-established when it comes to formal tool types, but the have been given less focus in terms of entire assemblages these notions have previously Precisely what behavioural implication the development in the use of these types have, however, is unclear</w:t>
+        <w:t xml:space="preserve">The results of the CA using the entirety of the lithic assemblages align more or less with results of previous research in south-eastern Norway. This would indicate that in general, meaningful chronological patterning is associated with the employed artefact categories. These tendencies are already well-established when it comes to the formal tool types, but have been given less focus in light of entire assemblages. these notions have previously Precisely what behavioural implication the development in the use of these types have, however, is unclear, but appears to follow a different and more complex trajectory than that of curation, as measured here.</w:t>
       </w:r>
     </w:p>
     <w:p>
@@ -2048,7 +1907,7 @@
       </w:r>
     </w:p>
     <w:bookmarkEnd w:id="36"/>
-    <w:bookmarkStart w:id="117" w:name="references"/>
+    <w:bookmarkStart w:id="127" w:name="references"/>
     <w:p>
       <w:pPr>
         <w:pStyle w:val="Heading1"/>
@@ -2066,7 +1925,7 @@
         <w:t xml:space="preserve">References</w:t>
       </w:r>
     </w:p>
-    <w:bookmarkStart w:id="115" w:name="refs"/>
+    <w:bookmarkStart w:id="125" w:name="refs"/>
     <w:bookmarkStart w:id="38" w:name="ref-andrefsky1994"/>
     <w:p>
       <w:pPr>
@@ -2234,17 +2093,27 @@
       </w:hyperlink>
     </w:p>
     <w:bookmarkEnd w:id="52"/>
-    <w:bookmarkStart w:id="53" w:name="ref-berg-hansen1999"/>
+    <w:bookmarkStart w:id="53" w:name="ref-berg-hansen2017"/>
     <w:p>
       <w:pPr>
         <w:pStyle w:val="Bibliography"/>
       </w:pPr>
       <w:r>
+        <w:t xml:space="preserve">Berg-Hansen, I.M., 2017. Den sosiale teknologien. Teknologi og tradisjon i nord-europa ved slutten av istida, 10 900 - 8500 f.kr. (PhD thesis). Oslo.</w:t>
+      </w:r>
+    </w:p>
+    <w:bookmarkEnd w:id="53"/>
+    <w:bookmarkStart w:id="54" w:name="ref-berg-hansen1999"/>
+    <w:p>
+      <w:pPr>
+        <w:pStyle w:val="Bibliography"/>
+      </w:pPr>
+      <w:r>
         <w:t xml:space="preserve">Berg-Hansen, I.M., 1999. The availability of flint at lista and jæren, southwestern norway, in: Boaz, J. (Ed.),. University of Oslo, Oslo, pp. 255–266.</w:t>
       </w:r>
     </w:p>
-    <w:bookmarkEnd w:id="53"/>
-    <w:bookmarkStart w:id="55" w:name="ref-bevan2015"/>
+    <w:bookmarkEnd w:id="54"/>
+    <w:bookmarkStart w:id="56" w:name="ref-bevan2015"/>
     <w:p>
       <w:pPr>
         <w:pStyle w:val="Bibliography"/>
@@ -2255,7 +2124,7 @@
       <w:r>
         <w:t xml:space="preserve"> </w:t>
       </w:r>
-      <w:hyperlink r:id="rId54">
+      <w:hyperlink r:id="rId55">
         <w:r>
           <w:rPr>
             <w:rStyle w:val="Hyperlink"/>
@@ -2264,8 +2133,8 @@
         </w:r>
       </w:hyperlink>
     </w:p>
-    <w:bookmarkEnd w:id="55"/>
-    <w:bookmarkStart w:id="57" w:name="ref-Bicho2020"/>
+    <w:bookmarkEnd w:id="56"/>
+    <w:bookmarkStart w:id="58" w:name="ref-Bicho2020"/>
     <w:p>
       <w:pPr>
         <w:pStyle w:val="Bibliography"/>
@@ -2276,7 +2145,7 @@
       <w:r>
         <w:t xml:space="preserve"> </w:t>
       </w:r>
-      <w:hyperlink r:id="rId56">
+      <w:hyperlink r:id="rId57">
         <w:r>
           <w:rPr>
             <w:rStyle w:val="Hyperlink"/>
@@ -2285,8 +2154,8 @@
         </w:r>
       </w:hyperlink>
     </w:p>
-    <w:bookmarkEnd w:id="57"/>
-    <w:bookmarkStart w:id="58" w:name="ref-binford1979"/>
+    <w:bookmarkEnd w:id="58"/>
+    <w:bookmarkStart w:id="59" w:name="ref-binford1979"/>
     <w:p>
       <w:pPr>
         <w:pStyle w:val="Bibliography"/>
@@ -2295,8 +2164,8 @@
         <w:t xml:space="preserve">Binford, L.R., 1979. Organization and Formation Processes: Looking at Curated Technologies. Journal of Anthropological Research 35, 255–273.</w:t>
       </w:r>
     </w:p>
-    <w:bookmarkEnd w:id="58"/>
-    <w:bookmarkStart w:id="59" w:name="ref-breivik2020"/>
+    <w:bookmarkEnd w:id="59"/>
+    <w:bookmarkStart w:id="60" w:name="ref-breivik2020"/>
     <w:p>
       <w:pPr>
         <w:pStyle w:val="Bibliography"/>
@@ -2305,19 +2174,40 @@
         <w:t xml:space="preserve">Breivik, H.M., 2020. Diachronic trends among early mesolithic sites types? A study from the coast of central norway, in: Schülke, A. (Ed.),. Rutledge, London &amp; New York, pp. 121–146.</w:t>
       </w:r>
     </w:p>
-    <w:bookmarkEnd w:id="59"/>
-    <w:bookmarkStart w:id="61" w:name="ref-breivik2018"/>
+    <w:bookmarkEnd w:id="60"/>
+    <w:bookmarkStart w:id="62" w:name="ref-breivik2016"/>
     <w:p>
       <w:pPr>
         <w:pStyle w:val="Bibliography"/>
       </w:pPr>
       <w:r>
+        <w:t xml:space="preserve">Breivik, H.M., Callanan, M., 2016. Hunting high and low: Postglacial colonization strategies in central norway between 9500 and 8000 cal bc. European Journal of Archaeology 19, 571–595.</w:t>
+      </w:r>
+      <w:r>
+        <w:t xml:space="preserve"> </w:t>
+      </w:r>
+      <w:hyperlink r:id="rId61">
+        <w:r>
+          <w:rPr>
+            <w:rStyle w:val="Hyperlink"/>
+          </w:rPr>
+          <w:t xml:space="preserve">https://doi.org/10.1080/14619571.2016.1147315</w:t>
+        </w:r>
+      </w:hyperlink>
+    </w:p>
+    <w:bookmarkEnd w:id="62"/>
+    <w:bookmarkStart w:id="64" w:name="ref-breivik2018"/>
+    <w:p>
+      <w:pPr>
+        <w:pStyle w:val="Bibliography"/>
+      </w:pPr>
+      <w:r>
         <w:t xml:space="preserve">Breivik, H.M., Fossum, G., Solheim, S., 2018. Exploring human responses to climatic fluctuations and environmental diversity: Two stories from Mesolithic Norway. Quaternary International, Impacts of gradual and abrupt environmental changes on Late glacial to Middle Holocene cultural changes in Europe 465, 258–275.</w:t>
       </w:r>
       <w:r>
         <w:t xml:space="preserve"> </w:t>
       </w:r>
-      <w:hyperlink r:id="rId60">
+      <w:hyperlink r:id="rId63">
         <w:r>
           <w:rPr>
             <w:rStyle w:val="Hyperlink"/>
@@ -2326,34 +2216,13 @@
         </w:r>
       </w:hyperlink>
     </w:p>
-    <w:bookmarkEnd w:id="61"/>
-    <w:bookmarkStart w:id="63" w:name="ref-bølviken1982"/>
+    <w:bookmarkEnd w:id="64"/>
+    <w:bookmarkStart w:id="66" w:name="ref-clark2017"/>
     <w:p>
       <w:pPr>
         <w:pStyle w:val="Bibliography"/>
       </w:pPr>
       <w:r>
-        <w:t xml:space="preserve">Bølviken, E., Helskog, E., Helskog, K., Holm-Olsen, I.M., Solheim, L., Bertelsen, R., 1982. Correspondence analysis: An alternative to principal components. World Archaeology 14, 41–60.</w:t>
-      </w:r>
-      <w:r>
-        <w:t xml:space="preserve"> </w:t>
-      </w:r>
-      <w:hyperlink r:id="rId62">
-        <w:r>
-          <w:rPr>
-            <w:rStyle w:val="Hyperlink"/>
-          </w:rPr>
-          <w:t xml:space="preserve">https://doi.org/10.1080/00438243.1982.9979848</w:t>
-        </w:r>
-      </w:hyperlink>
-    </w:p>
-    <w:bookmarkEnd w:id="63"/>
-    <w:bookmarkStart w:id="65" w:name="ref-clark2017"/>
-    <w:p>
-      <w:pPr>
-        <w:pStyle w:val="Bibliography"/>
-      </w:pPr>
-      <w:r>
         <w:t xml:space="preserve">Clark, G.A., Barton, C.M., 2017. Lithics, landscapes &amp; la Longue-durée</w:t>
       </w:r>
       <w:r>
@@ -2368,7 +2237,7 @@
       <w:r>
         <w:t xml:space="preserve"> </w:t>
       </w:r>
-      <w:hyperlink r:id="rId64">
+      <w:hyperlink r:id="rId65">
         <w:r>
           <w:rPr>
             <w:rStyle w:val="Hyperlink"/>
@@ -2377,8 +2246,8 @@
         </w:r>
       </w:hyperlink>
     </w:p>
-    <w:bookmarkEnd w:id="65"/>
-    <w:bookmarkStart w:id="66" w:name="ref-clark2006"/>
+    <w:bookmarkEnd w:id="66"/>
+    <w:bookmarkStart w:id="67" w:name="ref-clark2006"/>
     <w:p>
       <w:pPr>
         <w:pStyle w:val="Bibliography"/>
@@ -2387,8 +2256,8 @@
         <w:t xml:space="preserve">Clark, G.A., Riel-Salvatore, J., 2006. Observations on systematics in paleolithic archaeology, in: Hovers, E., Kuhn, S. (Eds.),. Springer, New York, pp. 29–56.</w:t>
       </w:r>
     </w:p>
-    <w:bookmarkEnd w:id="66"/>
-    <w:bookmarkStart w:id="68" w:name="ref-crema2012"/>
+    <w:bookmarkEnd w:id="67"/>
+    <w:bookmarkStart w:id="69" w:name="ref-crema2012"/>
     <w:p>
       <w:pPr>
         <w:pStyle w:val="Bibliography"/>
@@ -2399,7 +2268,7 @@
       <w:r>
         <w:t xml:space="preserve"> </w:t>
       </w:r>
-      <w:hyperlink r:id="rId67">
+      <w:hyperlink r:id="rId68">
         <w:r>
           <w:rPr>
             <w:rStyle w:val="Hyperlink"/>
@@ -2408,8 +2277,8 @@
         </w:r>
       </w:hyperlink>
     </w:p>
-    <w:bookmarkEnd w:id="68"/>
-    <w:bookmarkStart w:id="70" w:name="ref-damlien2016"/>
+    <w:bookmarkEnd w:id="69"/>
+    <w:bookmarkStart w:id="71" w:name="ref-damlien2016"/>
     <w:p>
       <w:pPr>
         <w:pStyle w:val="Bibliography"/>
@@ -2423,7 +2292,7 @@
       <w:r>
         <w:t xml:space="preserve"> </w:t>
       </w:r>
-      <w:hyperlink r:id="rId69">
+      <w:hyperlink r:id="rId70">
         <w:r>
           <w:rPr>
             <w:rStyle w:val="Hyperlink"/>
@@ -2432,8 +2301,8 @@
         </w:r>
       </w:hyperlink>
     </w:p>
-    <w:bookmarkEnd w:id="70"/>
-    <w:bookmarkStart w:id="72" w:name="ref-dibble1995"/>
+    <w:bookmarkEnd w:id="71"/>
+    <w:bookmarkStart w:id="73" w:name="ref-dibble1995"/>
     <w:p>
       <w:pPr>
         <w:pStyle w:val="Bibliography"/>
@@ -2444,7 +2313,7 @@
       <w:r>
         <w:t xml:space="preserve"> </w:t>
       </w:r>
-      <w:hyperlink r:id="rId71">
+      <w:hyperlink r:id="rId72">
         <w:r>
           <w:rPr>
             <w:rStyle w:val="Hyperlink"/>
@@ -2453,8 +2322,8 @@
         </w:r>
       </w:hyperlink>
     </w:p>
-    <w:bookmarkEnd w:id="72"/>
-    <w:bookmarkStart w:id="74" w:name="ref-dibble2017"/>
+    <w:bookmarkEnd w:id="73"/>
+    <w:bookmarkStart w:id="75" w:name="ref-dibble2017"/>
     <w:p>
       <w:pPr>
         <w:pStyle w:val="Bibliography"/>
@@ -2465,7 +2334,7 @@
       <w:r>
         <w:t xml:space="preserve"> </w:t>
       </w:r>
-      <w:hyperlink r:id="rId73">
+      <w:hyperlink r:id="rId74">
         <w:r>
           <w:rPr>
             <w:rStyle w:val="Hyperlink"/>
@@ -2474,8 +2343,8 @@
         </w:r>
       </w:hyperlink>
     </w:p>
-    <w:bookmarkEnd w:id="74"/>
-    <w:bookmarkStart w:id="75" w:name="ref-eigeland2015"/>
+    <w:bookmarkEnd w:id="75"/>
+    <w:bookmarkStart w:id="76" w:name="ref-eigeland2015"/>
     <w:p>
       <w:pPr>
         <w:pStyle w:val="Bibliography"/>
@@ -2484,8 +2353,8 @@
         <w:t xml:space="preserve">Eigeland, L., 2015. Maskinmennesket i steinalderen. Endring og kontinuitet i steinteknologi fram mot neolitiseringen av øst-norge (PhD thesis). Oslo.</w:t>
       </w:r>
     </w:p>
-    <w:bookmarkEnd w:id="75"/>
-    <w:bookmarkStart w:id="76" w:name="ref-frivoll2017"/>
+    <w:bookmarkEnd w:id="76"/>
+    <w:bookmarkStart w:id="77" w:name="ref-frivoll2017"/>
     <w:p>
       <w:pPr>
         <w:pStyle w:val="Bibliography"/>
@@ -2494,8 +2363,8 @@
         <w:t xml:space="preserve">Frivoll, A., 2017. Identifisering og klassifisering av littiske råmaterialer i sør- og østnorsk steinalderforskning. Reliabilitet av visuell klassifiseringsmetode (PhD thesis). Oslo.</w:t>
       </w:r>
     </w:p>
-    <w:bookmarkEnd w:id="76"/>
-    <w:bookmarkStart w:id="77" w:name="ref-glørstad2011"/>
+    <w:bookmarkEnd w:id="77"/>
+    <w:bookmarkStart w:id="78" w:name="ref-glørstad2011"/>
     <w:p>
       <w:pPr>
         <w:pStyle w:val="Bibliography"/>
@@ -2504,8 +2373,8 @@
         <w:t xml:space="preserve">Glørstad, H., 2011. The Nøstvet axe, in: Davis, V., Edmonds, M. (Eds.),. Oxbow Books, pp. 21–36.</w:t>
       </w:r>
     </w:p>
-    <w:bookmarkEnd w:id="77"/>
-    <w:bookmarkStart w:id="78" w:name="ref-glørstad2010"/>
+    <w:bookmarkEnd w:id="78"/>
+    <w:bookmarkStart w:id="79" w:name="ref-glørstad2010"/>
     <w:p>
       <w:pPr>
         <w:pStyle w:val="Bibliography"/>
@@ -2514,8 +2383,8 @@
         <w:t xml:space="preserve">Glørstad, H., 2010. The structure and history of the late mesolithic societies in the oslo fjord area 6300-3800 BC. Bricoleur Press, Lindome.</w:t>
       </w:r>
     </w:p>
-    <w:bookmarkEnd w:id="78"/>
-    <w:bookmarkStart w:id="79" w:name="ref-helskog1976"/>
+    <w:bookmarkEnd w:id="79"/>
+    <w:bookmarkStart w:id="80" w:name="ref-helskog1976"/>
     <w:p>
       <w:pPr>
         <w:pStyle w:val="Bibliography"/>
@@ -2524,8 +2393,8 @@
         <w:t xml:space="preserve">Helskog, K., Indrelid, S., Mikkelsen, E., 1976. Morfologisk klassifisering av slåtte steinartefakter. Universitetets Oldsaksamling Årbok 1972-74, 9–40.</w:t>
       </w:r>
     </w:p>
-    <w:bookmarkEnd w:id="79"/>
-    <w:bookmarkStart w:id="80" w:name="ref-jaksland2014"/>
+    <w:bookmarkEnd w:id="80"/>
+    <w:bookmarkStart w:id="81" w:name="ref-jaksland2014"/>
     <w:p>
       <w:pPr>
         <w:pStyle w:val="Bibliography"/>
@@ -2534,18 +2403,28 @@
         <w:t xml:space="preserve">Jaksland, L., 2014. Kulturhistorisk sammenstilling, in: Jaksland, L., Persson, P. (Eds.),. Museum of Cultural History, University of Oslo, Oslo, pp. 11–46.</w:t>
       </w:r>
     </w:p>
-    <w:bookmarkEnd w:id="80"/>
-    <w:bookmarkStart w:id="81" w:name="ref-jelinek1976"/>
+    <w:bookmarkEnd w:id="81"/>
+    <w:bookmarkStart w:id="82" w:name="ref-jaksland2014a"/>
     <w:p>
       <w:pPr>
         <w:pStyle w:val="Bibliography"/>
       </w:pPr>
       <w:r>
+        <w:t xml:space="preserve">Jaksland, L., Persson, P. (Eds.), 2014. E18 brunlanesprosjektet. Bind i. Forutsetninger og kulturhistorisk sammenstilling. University of Oslo, Museum of Cultural History, Oslo.</w:t>
+      </w:r>
+    </w:p>
+    <w:bookmarkEnd w:id="82"/>
+    <w:bookmarkStart w:id="83" w:name="ref-jelinek1976"/>
+    <w:p>
+      <w:pPr>
+        <w:pStyle w:val="Bibliography"/>
+      </w:pPr>
+      <w:r>
         <w:t xml:space="preserve">Jelinek, A.J., 1976. Form, function and style in lithic analysis, in: Cleland, C.E. (Ed.),. Academic Press, New York, pp. 19–33.</w:t>
       </w:r>
     </w:p>
-    <w:bookmarkEnd w:id="81"/>
-    <w:bookmarkStart w:id="83" w:name="ref-jørgensen2017"/>
+    <w:bookmarkEnd w:id="83"/>
+    <w:bookmarkStart w:id="85" w:name="ref-jørgensen2017"/>
     <w:p>
       <w:pPr>
         <w:pStyle w:val="Bibliography"/>
@@ -2556,7 +2435,7 @@
       <w:r>
         <w:t xml:space="preserve"> </w:t>
       </w:r>
-      <w:hyperlink r:id="rId82">
+      <w:hyperlink r:id="rId84">
         <w:r>
           <w:rPr>
             <w:rStyle w:val="Hyperlink"/>
@@ -2565,8 +2444,8 @@
         </w:r>
       </w:hyperlink>
     </w:p>
-    <w:bookmarkEnd w:id="83"/>
-    <w:bookmarkStart w:id="84" w:name="ref-kuhn1992"/>
+    <w:bookmarkEnd w:id="85"/>
+    <w:bookmarkStart w:id="86" w:name="ref-kuhn1992"/>
     <w:p>
       <w:pPr>
         <w:pStyle w:val="Bibliography"/>
@@ -2575,8 +2454,8 @@
         <w:t xml:space="preserve">Kuhn, S.L., 1992. On Planning and Curated Technologies in the Middle Paleolithic. Journal of Anthropological Research 48, 185–214.</w:t>
       </w:r>
     </w:p>
-    <w:bookmarkEnd w:id="84"/>
-    <w:bookmarkStart w:id="86" w:name="ref-manninen2014"/>
+    <w:bookmarkEnd w:id="86"/>
+    <w:bookmarkStart w:id="88" w:name="ref-manninen2014"/>
     <w:p>
       <w:pPr>
         <w:pStyle w:val="Bibliography"/>
@@ -2590,7 +2469,7 @@
       <w:r>
         <w:t xml:space="preserve"> </w:t>
       </w:r>
-      <w:hyperlink r:id="rId85">
+      <w:hyperlink r:id="rId87">
         <w:r>
           <w:rPr>
             <w:rStyle w:val="Hyperlink"/>
@@ -2599,8 +2478,8 @@
         </w:r>
       </w:hyperlink>
     </w:p>
-    <w:bookmarkEnd w:id="86"/>
-    <w:bookmarkStart w:id="87" w:name="ref-mansrud2016"/>
+    <w:bookmarkEnd w:id="88"/>
+    <w:bookmarkStart w:id="89" w:name="ref-mansrud2016"/>
     <w:p>
       <w:pPr>
         <w:pStyle w:val="Bibliography"/>
@@ -2609,19 +2488,50 @@
         <w:t xml:space="preserve">Mansrud, A., Eymundsson, C., 2016. Socialized landscapes? Lithic clusters, hearths and relocation rituals at Middle Mesolithic sites in Eastern Norway. Fennoscandia archaeologica 33, 27–55.</w:t>
       </w:r>
     </w:p>
-    <w:bookmarkEnd w:id="87"/>
-    <w:bookmarkStart w:id="89" w:name="ref-nærøy2018"/>
+    <w:bookmarkEnd w:id="89"/>
+    <w:bookmarkStart w:id="91" w:name="ref-Marwick2017"/>
     <w:p>
       <w:pPr>
         <w:pStyle w:val="Bibliography"/>
       </w:pPr>
       <w:r>
+        <w:t xml:space="preserve">Marwick, B., 2017. Computational reproducibility in archaeological research: Basic principles and a case study of their implementation. Journal of Archaeological Method and Theory 24, 424–450.</w:t>
+      </w:r>
+      <w:r>
+        <w:t xml:space="preserve"> </w:t>
+      </w:r>
+      <w:hyperlink r:id="rId90">
+        <w:r>
+          <w:rPr>
+            <w:rStyle w:val="Hyperlink"/>
+          </w:rPr>
+          <w:t xml:space="preserve">https://doi.org/10.1007/s10816-015-9272-9</w:t>
+        </w:r>
+      </w:hyperlink>
+    </w:p>
+    <w:bookmarkEnd w:id="91"/>
+    <w:bookmarkStart w:id="92" w:name="ref-melvold2014b"/>
+    <w:p>
+      <w:pPr>
+        <w:pStyle w:val="Bibliography"/>
+      </w:pPr>
+      <w:r>
+        <w:t xml:space="preserve">Melvold, S., Persson, P. (Eds.), 2014. Vestfoldbaneprosjektet. Arkeologiske undersøkelser i forbindelse med ny jernbane mellom larvik og porsgrunn. Bind 1. Tidlig- og mellommesolittiske lokaliteter i vestfold og telemark. Portal forlag, Kristiansand.</w:t>
+      </w:r>
+    </w:p>
+    <w:bookmarkEnd w:id="92"/>
+    <w:bookmarkStart w:id="94" w:name="ref-nærøy2018"/>
+    <w:p>
+      <w:pPr>
+        <w:pStyle w:val="Bibliography"/>
+      </w:pPr>
+      <w:r>
         <w:t xml:space="preserve">Nærøy, A.J., 2018. Early Mesolithic spatial conformity in southern Norway. Journal of Archaeological Science: Reports 18, 905–912.</w:t>
       </w:r>
       <w:r>
         <w:t xml:space="preserve"> </w:t>
       </w:r>
-      <w:hyperlink r:id="rId88">
+      <w:hyperlink r:id="rId93">
         <w:r>
           <w:rPr>
             <w:rStyle w:val="Hyperlink"/>
@@ -2630,8 +2540,8 @@
         </w:r>
       </w:hyperlink>
     </w:p>
-    <w:bookmarkEnd w:id="89"/>
-    <w:bookmarkStart w:id="91" w:name="ref-orton2017"/>
+    <w:bookmarkEnd w:id="94"/>
+    <w:bookmarkStart w:id="96" w:name="ref-orton2017"/>
     <w:p>
       <w:pPr>
         <w:pStyle w:val="Bibliography"/>
@@ -2642,7 +2552,7 @@
       <w:r>
         <w:t xml:space="preserve"> </w:t>
       </w:r>
-      <w:hyperlink r:id="rId90">
+      <w:hyperlink r:id="rId95">
         <w:r>
           <w:rPr>
             <w:rStyle w:val="Hyperlink"/>
@@ -2651,8 +2561,8 @@
         </w:r>
       </w:hyperlink>
     </w:p>
-    <w:bookmarkEnd w:id="91"/>
-    <w:bookmarkStart w:id="92" w:name="ref-parry1987"/>
+    <w:bookmarkEnd w:id="96"/>
+    <w:bookmarkStart w:id="97" w:name="ref-parry1987"/>
     <w:p>
       <w:pPr>
         <w:pStyle w:val="Bibliography"/>
@@ -2661,8 +2571,8 @@
         <w:t xml:space="preserve">Parry, W.J., Kelly, R.L., 1987. Expedient core technology and sedentism, in: Johnson, J.K., Morrow, C.A. (Eds.),. Westview Press, Boulder &amp; London, pp. 285–308.</w:t>
       </w:r>
     </w:p>
-    <w:bookmarkEnd w:id="92"/>
-    <w:bookmarkStart w:id="93" w:name="ref-perreault2019"/>
+    <w:bookmarkEnd w:id="97"/>
+    <w:bookmarkStart w:id="98" w:name="ref-perreault2019"/>
     <w:p>
       <w:pPr>
         <w:pStyle w:val="Bibliography"/>
@@ -2671,8 +2581,8 @@
         <w:t xml:space="preserve">Perreault, C., 2019. The quality of the archaeological record. The University of Chicago Press, Chicago &amp; London.</w:t>
       </w:r>
     </w:p>
-    <w:bookmarkEnd w:id="93"/>
-    <w:bookmarkStart w:id="95" w:name="ref-reitan2016"/>
+    <w:bookmarkEnd w:id="98"/>
+    <w:bookmarkStart w:id="100" w:name="ref-reitan2016"/>
     <w:p>
       <w:pPr>
         <w:pStyle w:val="Bibliography"/>
@@ -2692,7 +2602,7 @@
       <w:r>
         <w:t xml:space="preserve"> </w:t>
       </w:r>
-      <w:hyperlink r:id="rId94">
+      <w:hyperlink r:id="rId99">
         <w:r>
           <w:rPr>
             <w:rStyle w:val="Hyperlink"/>
@@ -2701,19 +2611,50 @@
         </w:r>
       </w:hyperlink>
     </w:p>
-    <w:bookmarkEnd w:id="95"/>
-    <w:bookmarkStart w:id="97" w:name="ref-roalkvam2020"/>
+    <w:bookmarkEnd w:id="100"/>
+    <w:bookmarkStart w:id="101" w:name="ref-reitan2014l"/>
     <w:p>
       <w:pPr>
         <w:pStyle w:val="Bibliography"/>
       </w:pPr>
       <w:r>
+        <w:t xml:space="preserve">Reitan, G., Persson, P. (Eds.), 2014. Vestfoldbaneprosjektet. Arkeologiske undersøkelser i forbindelse med ny jernbane mellom larvik og porsgrunn. Bind 2. Seinmesolittiske, neolittiske og yngre lokaliteter i vestfold og telemark. Portal forlag, Kristiansand.</w:t>
+      </w:r>
+    </w:p>
+    <w:bookmarkEnd w:id="101"/>
+    <w:bookmarkStart w:id="103" w:name="ref-rezek2020"/>
+    <w:p>
+      <w:pPr>
+        <w:pStyle w:val="Bibliography"/>
+      </w:pPr>
+      <w:r>
+        <w:t xml:space="preserve">Rezek, Z., Holdaway, S.J., Olszewski, D.I., Lin, S.C., Douglass, M., McPherron, S.P., Iovita, R., Braun, D.R., Sandgathe, D., 2020. Aggregates, Formational Emergence, and the Focus on Practice in Stone Artifact Archaeology. Journal of Archaeological Method and Theory 27, 887–928.</w:t>
+      </w:r>
+      <w:r>
+        <w:t xml:space="preserve"> </w:t>
+      </w:r>
+      <w:hyperlink r:id="rId102">
+        <w:r>
+          <w:rPr>
+            <w:rStyle w:val="Hyperlink"/>
+          </w:rPr>
+          <w:t xml:space="preserve">https://doi.org/10.1007/s10816-020-09445-y</w:t>
+        </w:r>
+      </w:hyperlink>
+    </w:p>
+    <w:bookmarkEnd w:id="103"/>
+    <w:bookmarkStart w:id="105" w:name="ref-roalkvam2020"/>
+    <w:p>
+      <w:pPr>
+        <w:pStyle w:val="Bibliography"/>
+      </w:pPr>
+      <w:r>
         <w:t xml:space="preserve">Roalkvam, I., 2020. Algorithmic Classification and Statistical Modelling of Coastal Settlement Patterns in Mesolithic South-Eastern Norway. Journal of Computer Applications in Archaeology 3, 288307.</w:t>
       </w:r>
       <w:r>
         <w:t xml:space="preserve"> </w:t>
       </w:r>
-      <w:hyperlink r:id="rId96">
+      <w:hyperlink r:id="rId104">
         <w:r>
           <w:rPr>
             <w:rStyle w:val="Hyperlink"/>
@@ -2722,8 +2663,8 @@
         </w:r>
       </w:hyperlink>
     </w:p>
-    <w:bookmarkEnd w:id="97"/>
-    <w:bookmarkStart w:id="99" w:name="ref-romundset2018"/>
+    <w:bookmarkEnd w:id="105"/>
+    <w:bookmarkStart w:id="107" w:name="ref-romundset2018"/>
     <w:p>
       <w:pPr>
         <w:pStyle w:val="Bibliography"/>
@@ -2734,7 +2675,7 @@
       <w:r>
         <w:t xml:space="preserve"> </w:t>
       </w:r>
-      <w:hyperlink r:id="rId98">
+      <w:hyperlink r:id="rId106">
         <w:r>
           <w:rPr>
             <w:rStyle w:val="Hyperlink"/>
@@ -2743,8 +2684,8 @@
         </w:r>
       </w:hyperlink>
     </w:p>
-    <w:bookmarkEnd w:id="99"/>
-    <w:bookmarkStart w:id="101" w:name="ref-shott1996"/>
+    <w:bookmarkEnd w:id="107"/>
+    <w:bookmarkStart w:id="109" w:name="ref-shott1996"/>
     <w:p>
       <w:pPr>
         <w:pStyle w:val="Bibliography"/>
@@ -2755,7 +2696,7 @@
       <w:r>
         <w:t xml:space="preserve"> </w:t>
       </w:r>
-      <w:hyperlink r:id="rId100">
+      <w:hyperlink r:id="rId108">
         <w:r>
           <w:rPr>
             <w:rStyle w:val="Hyperlink"/>
@@ -2764,8 +2705,8 @@
         </w:r>
       </w:hyperlink>
     </w:p>
-    <w:bookmarkEnd w:id="101"/>
-    <w:bookmarkStart w:id="103" w:name="ref-shott2005"/>
+    <w:bookmarkEnd w:id="109"/>
+    <w:bookmarkStart w:id="111" w:name="ref-shott2005"/>
     <w:p>
       <w:pPr>
         <w:pStyle w:val="Bibliography"/>
@@ -2776,7 +2717,7 @@
       <w:r>
         <w:t xml:space="preserve"> </w:t>
       </w:r>
-      <w:hyperlink r:id="rId102">
+      <w:hyperlink r:id="rId110">
         <w:r>
           <w:rPr>
             <w:rStyle w:val="Hyperlink"/>
@@ -2785,8 +2726,8 @@
         </w:r>
       </w:hyperlink>
     </w:p>
-    <w:bookmarkEnd w:id="103"/>
-    <w:bookmarkStart w:id="104" w:name="ref-skar1986"/>
+    <w:bookmarkEnd w:id="111"/>
+    <w:bookmarkStart w:id="112" w:name="ref-skar1986"/>
     <w:p>
       <w:pPr>
         <w:pStyle w:val="Bibliography"/>
@@ -2795,8 +2736,8 @@
         <w:t xml:space="preserve">Skar, B., Coulson, S., 1986. Evidence of behaviour from refitting - a case study. Norwegian Archaeological Review 19, 90–102.</w:t>
       </w:r>
     </w:p>
-    <w:bookmarkEnd w:id="104"/>
-    <w:bookmarkStart w:id="106" w:name="ref-smith2015"/>
+    <w:bookmarkEnd w:id="112"/>
+    <w:bookmarkStart w:id="114" w:name="ref-smith2015"/>
     <w:p>
       <w:pPr>
         <w:pStyle w:val="Bibliography"/>
@@ -2807,7 +2748,7 @@
       <w:r>
         <w:t xml:space="preserve"> </w:t>
       </w:r>
-      <w:hyperlink r:id="rId105">
+      <w:hyperlink r:id="rId113">
         <w:r>
           <w:rPr>
             <w:rStyle w:val="Hyperlink"/>
@@ -2816,13 +2757,33 @@
         </w:r>
       </w:hyperlink>
     </w:p>
-    <w:bookmarkEnd w:id="106"/>
-    <w:bookmarkStart w:id="108" w:name="ref-solheim2020"/>
+    <w:bookmarkEnd w:id="114"/>
+    <w:bookmarkStart w:id="115" w:name="ref-solheim2017b"/>
     <w:p>
       <w:pPr>
         <w:pStyle w:val="Bibliography"/>
       </w:pPr>
       <w:r>
+        <w:t xml:space="preserve">Solheim, S. (Ed.), 2017. E18 rugtvedt-dørdal. Arkeologiske undersøkelser av lokaliteter fra steinalder og jernalder i bamble kommune, telemark fylke. Portal forlag, Kristiansand.</w:t>
+      </w:r>
+    </w:p>
+    <w:bookmarkEnd w:id="115"/>
+    <w:bookmarkStart w:id="116" w:name="ref-solheim2013b"/>
+    <w:p>
+      <w:pPr>
+        <w:pStyle w:val="Bibliography"/>
+      </w:pPr>
+      <w:r>
+        <w:t xml:space="preserve">Solheim, S., Damlien, H. (Eds.), 2013. E18 bommestad-sky. Undersøkelse av lokaliteter fra mellommesolitikum, larvik kommune, vestfold fylke. Portal forlag, Kristiansand.</w:t>
+      </w:r>
+    </w:p>
+    <w:bookmarkEnd w:id="116"/>
+    <w:bookmarkStart w:id="118" w:name="ref-solheim2020"/>
+    <w:p>
+      <w:pPr>
+        <w:pStyle w:val="Bibliography"/>
+      </w:pPr>
+      <w:r>
         <w:t xml:space="preserve">Solheim, S., Damlien, H., Fossum, G., 2020. Technological transitions and human-environment interactions in Mesolithic southeastern Norway, 11 500</w:t>
       </w:r>
       <w:r>
@@ -2831,7 +2792,7 @@
       <w:r>
         <w:t xml:space="preserve"> </w:t>
       </w:r>
-      <w:hyperlink r:id="rId107">
+      <w:hyperlink r:id="rId117">
         <w:r>
           <w:rPr>
             <w:rStyle w:val="Hyperlink"/>
@@ -2840,8 +2801,8 @@
         </w:r>
       </w:hyperlink>
     </w:p>
-    <w:bookmarkEnd w:id="108"/>
-    <w:bookmarkStart w:id="110" w:name="ref-solheim2018"/>
+    <w:bookmarkEnd w:id="118"/>
+    <w:bookmarkStart w:id="120" w:name="ref-solheim2018"/>
     <w:p>
       <w:pPr>
         <w:pStyle w:val="Bibliography"/>
@@ -2852,7 +2813,7 @@
       <w:r>
         <w:t xml:space="preserve"> </w:t>
       </w:r>
-      <w:hyperlink r:id="rId109">
+      <w:hyperlink r:id="rId119">
         <w:r>
           <w:rPr>
             <w:rStyle w:val="Hyperlink"/>
@@ -2861,16 +2822,26 @@
         </w:r>
       </w:hyperlink>
     </w:p>
-    <w:bookmarkEnd w:id="110"/>
-    <w:bookmarkStart w:id="112" w:name="ref-sørensen1979"/>
+    <w:bookmarkEnd w:id="120"/>
+    <w:bookmarkStart w:id="121" w:name="ref-surovell2009"/>
     <w:p>
       <w:pPr>
         <w:pStyle w:val="Bibliography"/>
       </w:pPr>
       <w:r>
+        <w:t xml:space="preserve">Surovell, T.A., 2009. Toward a behavioral ecology of lithic technology. The University of Arizona Press, Tucson.</w:t>
+      </w:r>
+    </w:p>
+    <w:bookmarkEnd w:id="121"/>
+    <w:bookmarkStart w:id="123" w:name="ref-sørensen1979"/>
+    <w:p>
+      <w:pPr>
+        <w:pStyle w:val="Bibliography"/>
+      </w:pPr>
+      <w:r>
         <w:t xml:space="preserve">Sørensen, R., 1979. Late Weichselian deglaciation in the Oslofjord area, south Norway. Boreas 8, 241–246. https://doi.org/</w:t>
       </w:r>
-      <w:hyperlink r:id="rId111">
+      <w:hyperlink r:id="rId122">
         <w:r>
           <w:rPr>
             <w:rStyle w:val="Hyperlink"/>
@@ -2879,8 +2850,8 @@
         </w:r>
       </w:hyperlink>
     </w:p>
-    <w:bookmarkEnd w:id="112"/>
-    <w:bookmarkStart w:id="113" w:name="ref-sørensen2014"/>
+    <w:bookmarkEnd w:id="123"/>
+    <w:bookmarkStart w:id="124" w:name="ref-sørensen2014"/>
     <w:p>
       <w:pPr>
         <w:pStyle w:val="Bibliography"/>
@@ -2889,24 +2860,14 @@
         <w:t xml:space="preserve">Sørensen, R., Henningsmoen, K.E., Høeg, H.I., Gälman, V., 2014. Holocene landhevningsstudier i søndre vestfold og sørøstre telemark- revidert kurve, in: Melvold, S., Persson, P. (Eds.),. Portal, Kristiansand, pp. 36–47.</w:t>
       </w:r>
     </w:p>
-    <w:bookmarkEnd w:id="113"/>
-    <w:bookmarkStart w:id="114" w:name="ref-viken2018"/>
-    <w:p>
-      <w:pPr>
-        <w:pStyle w:val="Bibliography"/>
-      </w:pPr>
-      <w:r>
-        <w:t xml:space="preserve">Viken, S., 2018. Sagene B1. En tidligmesolittisk basisboplass med én boligstruktur og spor etter flere samtidige hushold, in: Reitan, G., Sundström, L. (Eds.),. Cappelen Damm Akademisk, Oslo, pp. 131–166.</w:t>
-      </w:r>
-    </w:p>
-    <w:bookmarkEnd w:id="114"/>
-    <w:bookmarkEnd w:id="115"/>
+    <w:bookmarkEnd w:id="124"/>
+    <w:bookmarkEnd w:id="125"/>
     <w:p>
       <w:r>
         <w:br w:type="page"/>
       </w:r>
     </w:p>
-    <w:bookmarkStart w:id="116" w:name="colophon"/>
+    <w:bookmarkStart w:id="126" w:name="colophon"/>
     <w:p>
       <w:pPr>
         <w:pStyle w:val="Heading3"/>
@@ -2929,7 +2890,7 @@
         <w:pStyle w:val="FirstParagraph"/>
       </w:pPr>
       <w:r>
-        <w:t xml:space="preserve">This report was generated on 2021-05-09 15:44:06 using the following computational environment and dependencies:</w:t>
+        <w:t xml:space="preserve">This report was generated on 2021-05-12 16:32:36 using the following computational environment and dependencies:</w:t>
       </w:r>
     </w:p>
     <w:p>
@@ -3030,7 +2991,7 @@
         <w:rPr>
           <w:rStyle w:val="VerbatimChar"/>
         </w:rPr>
-        <w:t xml:space="preserve">#&gt;  date     2021-05-09                  </w:t>
+        <w:t xml:space="preserve">#&gt;  date     2021-05-12                  </w:t>
       </w:r>
       <w:r>
         <w:br/>
@@ -4282,11 +4243,11 @@
         <w:rPr>
           <w:rStyle w:val="VerbatimChar"/>
         </w:rPr>
-        <w:t xml:space="preserve">#&gt; Head:     [aa13e0e] 2021-05-07: Started assembling probabilistic sampling of dates for curation index plot</w:t>
-      </w:r>
-    </w:p>
-    <w:bookmarkEnd w:id="116"/>
-    <w:bookmarkEnd w:id="117"/>
+        <w:t xml:space="preserve">#&gt; Head:     [1130c63] 2021-05-10: Switching to word document for now</w:t>
+      </w:r>
+    </w:p>
+    <w:bookmarkEnd w:id="126"/>
+    <w:bookmarkEnd w:id="127"/>
     <w:sectPr>
       <w:pgSz w:w="12240" w:h="15840"/>
       <w:pgMar w:top="1440" w:right="1440" w:bottom="1440" w:left="1440" w:header="720" w:footer="720" w:gutter="0"/>

</xml_diff>

<commit_message>
Curation index on both flint and non-flint. Highlighted sites of interest
</commit_message>
<xml_diff>
--- a/analysis/paper/paper.docx
+++ b/analysis/paper/paper.docx
@@ -95,7 +95,7 @@
         <w:pStyle w:val="Date"/>
       </w:pPr>
       <w:r>
-        <w:t xml:space="preserve">12</w:t>
+        <w:t xml:space="preserve">13</w:t>
       </w:r>
       <w:r>
         <w:t xml:space="preserve"> </w:t>
@@ -572,23 +572,56 @@
         <w:t xml:space="preserve"> </w:t>
       </w:r>
       <w:r>
-        <w:t xml:space="preserve">(Breivik, 2020; Breivik and Callanan, 2016;</w:t>
-      </w:r>
-      <w:r>
-        <w:t xml:space="preserve"> </w:t>
+        <w:t xml:space="preserve">(Breivik, 2020; Breivik and Callanan, 2016; Viken, 2018 )</w:t>
+      </w:r>
+      <w:r>
+        <w:t xml:space="preserve">. However, the narratively driven analyses of these data makes the weighting of different variables unclear, and these studies draw their conclusions based on an arguably over-constraining predefined trichotomy of different site types. Finally, only a single study concerned with eight Middle-Mesolithic sites has employed a multivariate quantitative framework to help structure such a treatment</w:t>
+      </w:r>
+      <w:r>
+        <w:t xml:space="preserve"> </w:t>
+      </w:r>
+      <w:r>
+        <w:t xml:space="preserve">(</w:t>
       </w:r>
       <w:r>
         <w:rPr>
           <w:bCs/>
           <w:b/>
         </w:rPr>
-        <w:t xml:space="preserve">viken2018c?</w:t>
+        <w:t xml:space="preserve">solheim2013a?</w:t>
       </w:r>
       <w:r>
         <w:t xml:space="preserve">)</w:t>
       </w:r>
       <w:r>
-        <w:t xml:space="preserve">. However, the narratively driven analyses of these data makes the weighting of different variables unclear, and these studies draw their conclusions based on an arguably over-constraining predefined trichotomy of different site types. Finally, only a single study concerned with eight Middle-Mesolithic sites has employed a multivariate quantitative framework to help structure such a treatment</w:t>
+        <w:t xml:space="preserve">. These sites are also included here. In sum, therefore, previous studies are typically either limited to a small number of sites, to a subset of the inventories, or to more subjectively and narratively driven methods that makes it difficult, if not impossible, to consistently balance and structure the comparison of a larger number of sites with associated assemblages holding lithic artefacts numbering in the thousands.</w:t>
+      </w:r>
+    </w:p>
+    <w:bookmarkEnd w:id="22"/>
+    <w:bookmarkStart w:id="23" w:name="methodology"/>
+    <w:p>
+      <w:pPr>
+        <w:pStyle w:val="Heading2"/>
+      </w:pPr>
+      <w:r>
+        <w:rPr>
+          <w:rStyle w:val="SectionNumber"/>
+        </w:rPr>
+        <w:t xml:space="preserve">1.2</w:t>
+      </w:r>
+      <w:r>
+        <w:tab/>
+      </w:r>
+      <w:r>
+        <w:t xml:space="preserve">Methodology</w:t>
+      </w:r>
+    </w:p>
+    <w:p>
+      <w:pPr>
+        <w:pStyle w:val="FirstParagraph"/>
+      </w:pPr>
+      <w:r>
+        <w:t xml:space="preserve">As the title of the paper suggest, the data has been analysed from an exploratory perspective, meaning that a wide range of methods has been applied, and various combinations and transformations of variables has been explored. Only parts of this process can sensibly be reported. However, this kind of data dredging does arguably not constitute a good foundation for the pursuit of causal relationships, as this process is most certainly selectively reported upon and heavily impacted by my own biases. It can, however, result in the identification of interesting relationships that can be subjected to more rigorous testing using different data and approaches in subsequent studies. Furthermore, the employed data and R script is freely available as a research compendium following</w:t>
       </w:r>
       <w:r>
         <w:t xml:space="preserve"> </w:t>
@@ -601,62 +634,13 @@
           <w:bCs/>
           <w:b/>
         </w:rPr>
-        <w:t xml:space="preserve">solheim2013a?</w:t>
+        <w:t xml:space="preserve">marwick?</w:t>
       </w:r>
       <w:r>
         <w:t xml:space="preserve">)</w:t>
       </w:r>
       <w:r>
-        <w:t xml:space="preserve">. These sites are also included here. In sum, therefore, previous studies are typically either limited to a small number of sites, to a subset of the inventories, or to more subjectively and narratively driven methods that makes it difficult, if not impossible, to consistently structure and balance the comparison of a larger number of sites with associated assemblages holding lithic artefacts numbering in the thousands.</w:t>
-      </w:r>
-    </w:p>
-    <w:bookmarkEnd w:id="22"/>
-    <w:bookmarkStart w:id="23" w:name="methods"/>
-    <w:p>
-      <w:pPr>
-        <w:pStyle w:val="Heading2"/>
-      </w:pPr>
-      <w:r>
-        <w:rPr>
-          <w:rStyle w:val="SectionNumber"/>
-        </w:rPr>
-        <w:t xml:space="preserve">1.2</w:t>
-      </w:r>
-      <w:r>
-        <w:tab/>
-      </w:r>
-      <w:r>
-        <w:t xml:space="preserve">Methods</w:t>
-      </w:r>
-    </w:p>
-    <w:p>
-      <w:pPr>
-        <w:pStyle w:val="FirstParagraph"/>
-      </w:pPr>
-      <w:r>
-        <w:t xml:space="preserve">As the title of the paper suggest, the data has been analysed from an exploratory perspective, meaning that a wide range of methods has been applied. Only parts of this process can sensibly be reported here. The data and R script used for the analysis is freely available as a research compendium following</w:t>
-      </w:r>
-      <w:r>
-        <w:t xml:space="preserve"> </w:t>
-      </w:r>
-      <w:r>
-        <w:t xml:space="preserve">(</w:t>
-      </w:r>
-      <w:r>
-        <w:rPr>
-          <w:bCs/>
-          <w:b/>
-        </w:rPr>
-        <w:t xml:space="preserve">marwick?</w:t>
-      </w:r>
-      <w:r>
-        <w:t xml:space="preserve">)</w:t>
-      </w:r>
-      <w:r>
-        <w:t xml:space="preserve"> </w:t>
-      </w:r>
-      <w:r>
-        <w:t xml:space="preserve">, allowing readers to explore the data and the analytical choices made</w:t>
+        <w:t xml:space="preserve">, allowing readers to explore and scrutinise the data and the final analytical choices made</w:t>
       </w:r>
       <w:r>
         <w:t xml:space="preserve"> </w:t>
@@ -665,7 +649,7 @@
         <w:t xml:space="preserve">(cf. Marwick, 2017)</w:t>
       </w:r>
       <w:r>
-        <w:t xml:space="preserve">. However, this kind of data dredging does arguably not constitute a good foundation for the pursuit of causal relationships, as this process is most certainly impacted by and selectively reported upon, following my own biases. It can, however, result in the identification of interesting relationships that can be subjected to more rigorous testing using different data and approaches in subsequent studies.</w:t>
+        <w:t xml:space="preserve">.</w:t>
       </w:r>
     </w:p>
     <w:p>
@@ -806,7 +790,7 @@
         <w:t xml:space="preserve">(Andrefsky, 1994; Clark and Barton, 2017; Kuhn, 1992; e.g. Parry and Kelly, 1987; Smith, 2015)</w:t>
       </w:r>
       <w:r>
-        <w:t xml:space="preserve">. Still, that the distinction can offer a useful analytical framework if clearly operationalised seems more or less agreed upon, and some dimensions of the concept are generally accepted. For example, although precisely how it is measured may vary, the empirical correspondent to a curated technological organisation is typically defined by high degrees of retouch, as this is commonly seen as a means of realising the potential utility of a tool — or extending its use-life — by the repeated rejuvenation and modification of edges</w:t>
+        <w:t xml:space="preserve">. Still, that the distinction can offer a useful analytical point of departure if clearly and explicitly operationalised seems more or less agreed upon, and some dimensions of the concept are generally accepted. For example, although precisely how it is measured may vary, the empirical correspondent to a curated technological organisation is typically defined by high degrees of retouch, as this is commonly seen as a means of realising the potential utility of a tool — or extending its use-life — by the repeated rejuvenation and modification of edges</w:t>
       </w:r>
       <w:r>
         <w:t xml:space="preserve"> </w:t>
@@ -824,7 +808,7 @@
         <w:t xml:space="preserve">(e.g. 1999; Barton and Riel-Salvatore, 2014; Clark and Barton, 2017)</w:t>
       </w:r>
       <w:r>
-        <w:t xml:space="preserve">, who through a series of studies have shown that the relationship between volumetric density of lithics and relative frequency of retouched artefacts in lithic assemblages provide consistent results across a wide range of chronological and cultural context, and is a measure taken to reflect degree of curation. This is in turn mainly to follow from the accumulated nature of the land-use and mobility patterns associated with the sites</w:t>
+        <w:t xml:space="preserve">, who through a series of studies have shown that the relationship between volumetric density of lithics and relative frequency of retouched artefacts in lithic assemblages provide consistent results across a wide range of chronological and cultural context, and is a measure taken to reflect degree of curation. This is in turn mainly to follow from the accumulated nature of land-use and mobility patterns associated with the sites</w:t>
       </w:r>
       <w:r>
         <w:t xml:space="preserve"> </w:t>
@@ -1720,7 +1704,7 @@
       <w:r>
         <w:drawing>
           <wp:inline>
-            <wp:extent cx="5943600" cy="2641600"/>
+            <wp:extent cx="5943600" cy="7429499"/>
             <wp:effectExtent b="0" l="0" r="0" t="0"/>
             <wp:docPr descr="Figure 4.4: Temporal variation in the curation index. The temporal uncertainty is handled by means of a simulation approach, where the site ages are drawn from their associated probability distributions given in Figure 1B. A LOESS curve has been fit to the distribution for each of the 1000 simulation runs." title="" id="1" name="Picture"/>
             <a:graphic>
@@ -1741,7 +1725,7 @@
                   <pic:spPr bwMode="auto">
                     <a:xfrm>
                       <a:off x="0" y="0"/>
-                      <a:ext cx="5943600" cy="2641600"/>
+                      <a:ext cx="5943600" cy="7429499"/>
                     </a:xfrm>
                     <a:prstGeom prst="rect">
                       <a:avLst/>
@@ -1818,7 +1802,54 @@
         <w:pStyle w:val="BodyText"/>
       </w:pPr>
       <w:r>
-        <w:t xml:space="preserve">Assuming for now that the curation index captures degree of mobility, the present data indicates two major modes with a generally higher degree of mobility until some time before 8000 BCE. This then drops and stabilises from around 7000 BCE for the rest of the Mesolithic. The variation in degree of curation, which, as a note, is at it highest between c. 8000 and 7000 BCE, could indicate that the sites were associated with a more varied mobility pattern after around 8000 BCE. The five sites that have values on the curation index below -0.25, could in this perspective have predominantly functioned as base camps within a logistic settlement pattern. That these assemblages reflect stays of a longer duration was suggested for all five sites in the original reports, although on different and differing grounds than the curation measures employed here. Another case worth commenting on is sites such as Langangen Vestgård 1, which on the grounds of a large number of artefacts and the possibile presence of a dwelling structure was argued to reflect a more stable site location in the original report. However, the site could reflect the aggregation of stays which predominantly have been of shorter duration, while the possible dwelling structure, if taken as an indication of lower mobility, could represent a remnant from one or a few longer stays that constitute a smaller fraction of the use-life of the site as a whole. It is also interesting to note that some of the chronological patterns indicated in the CA does not appear to be related to the curation measures. This for example pertains to the apparent importance of the axe production sites. It has recently been suggested that the end of the Mesolithic sees a drop in population numbers and a subsequent increase in mobility as migrating populations arrived from southern Scandinavia. Whether the apparent absence of this pattern in the present data is a result of a strained sample size or a weaker or non-existent signal from any changes in mobility patterns in the later Mesolithic remains an open question. As it stands, however, the main hypothesis generated by the present data would be that settlement patterns in the earliest parts of the Mesolithic were characterised by relatively high degrees of mobility, which then drop before leveling off at around 7000 BCE and remain relatively stable throughout the rest of the period. Given the parallel increase in variation this would seem to correlate well with a transition from a residential to a logistical settlement system.</w:t>
+        <w:t xml:space="preserve">Assuming for now that the curation index captures degree of mobility, the present data indicates two major modes with a generally higher degree of mobility until some time before 8000 BCE. This then drops and stabilises from around 7000 BCE for the rest of the Mesolithic, a pattern that pertains to both the aggregated and the flint data. The variation in degree of curation when all lithics are considered, could indicate that the sites were associated with a more varied mobility pattern after around 8000 BCE. The five sites that have values on the curation index below c. -0.25 could in this perspective have predominantly functioned as base camps within a logistic settlement pattern. That these assemblages reflect stays of a longer duration was suggested for all five sites in the original reports</w:t>
+      </w:r>
+      <w:r>
+        <w:t xml:space="preserve"> </w:t>
+      </w:r>
+      <w:r>
+        <w:t xml:space="preserve">(Carrasco et al., 2014; Eigeland and Fossum, 2017; Persson, 2014; Solheim and Olsen, 2013;</w:t>
+      </w:r>
+      <w:r>
+        <w:t xml:space="preserve"> </w:t>
+      </w:r>
+      <w:r>
+        <w:rPr>
+          <w:bCs/>
+          <w:b/>
+        </w:rPr>
+        <w:t xml:space="preserve">eigeland2014b?</w:t>
+      </w:r>
+      <w:r>
+        <w:t xml:space="preserve">)</w:t>
+      </w:r>
+      <w:r>
+        <w:t xml:space="preserve">, with the exception of for Vallermyrene 4, which was argued to be a specialised axe production site, not necessarily associated with lower degrees of mobility. This highlights a possible issue pertaining to raw-material variability, as the coarse non-flint material used for the production of axes generally results in a relatively large amount of waste per produced tool, possibly skewing the curation index when compared to assemblages dominated by flint. However, even if this renders it more problematic to directly align the values on the curation index with a continuum between a residental and logistic settlement system, the variation on the index after around 8000 BCE is still evident. Another case worth commenting on is Langangen Vestgård 1, which, on the grounds of a large number of artefacts and the possibile presence of a dwelling structure was argued to reflect a more stable site location in the original report</w:t>
+      </w:r>
+      <w:r>
+        <w:t xml:space="preserve"> </w:t>
+      </w:r>
+      <w:r>
+        <w:t xml:space="preserve">(Melvold and Eigeland, 2014)</w:t>
+      </w:r>
+      <w:r>
+        <w:t xml:space="preserve">. However, the relatively high value on the curation index could mean that Langangen Vestgård 1 reflects the aggregation of stays which predominantly have been of a relatively shorter duration, while the possible dwelling structure, if taken as an indication of lower mobility, could represent a remnant from one or a few longer stays that constitute a smaller fraction of the use-life of the site as a whole.</w:t>
+      </w:r>
+    </w:p>
+    <w:p>
+      <w:pPr>
+        <w:pStyle w:val="BodyText"/>
+      </w:pPr>
+      <w:r>
+        <w:t xml:space="preserve">While it is possible the is to consider these patterns at a population level. From this perspective it seems clear that there is a marked drop in curation from just before 8000 BCE, which stabilises around 7000 BCE. This would correspond well with chronological where the end of the Early Mesolithic, or flake axe phase, is set to last until c. 8200 BCE. The following phase linked to the production of microliths is in this framework set to last to around 7000 BCE, signifying the start of the production of the non-flint ground-pecked or round butted adzes. Later chronological transitions suggested at c. 5600 and c. 4500 BCE, are not reflected in fluctuations in the curation index. While this can be traced in the CA with the reduced importance of the non-flint categories, this could indicate that these changes are not related mobility patterns.</w:t>
+      </w:r>
+    </w:p>
+    <w:p>
+      <w:pPr>
+        <w:pStyle w:val="BodyText"/>
+      </w:pPr>
+      <w:r>
+        <w:t xml:space="preserve">It is also interesting to note that some of the chronological patterns indicated in the CA does not appear to be related to the curation measures. This for example pertains to the apparent importance of the axe production sites. It has recently been suggested that the end of the Mesolithic sees a drop in population numbers and a subsequent increase in mobility as migrating populations arrived from southern Scandinavia. It is an open question whether the apparent absence of this pattern in the present data is a result of a strained sample size, or a weaker or non-existent signal from any changes in mobility patterns in the later Mesolithic. As it stands, however, the main hypothesis generated by the present data would be that settlement patterns in the earliest parts of the Mesolithic were characterised by relatively high degrees of mobility, which then drop before leveling off at around 7000 BCE and remain relatively stable throughout the rest of the period. Even though the relative increase in Given the parallel increase in variation this would seem to correlate well with a transition from a residential to a logistical settlement system.</w:t>
       </w:r>
     </w:p>
     <w:p>
@@ -1907,7 +1938,7 @@
       </w:r>
     </w:p>
     <w:bookmarkEnd w:id="36"/>
-    <w:bookmarkStart w:id="127" w:name="references"/>
+    <w:bookmarkStart w:id="133" w:name="references"/>
     <w:p>
       <w:pPr>
         <w:pStyle w:val="Heading1"/>
@@ -1925,7 +1956,7 @@
         <w:t xml:space="preserve">References</w:t>
       </w:r>
     </w:p>
-    <w:bookmarkStart w:id="125" w:name="refs"/>
+    <w:bookmarkStart w:id="131" w:name="refs"/>
     <w:bookmarkStart w:id="38" w:name="ref-andrefsky1994"/>
     <w:p>
       <w:pPr>
@@ -2217,7 +2248,17 @@
       </w:hyperlink>
     </w:p>
     <w:bookmarkEnd w:id="64"/>
-    <w:bookmarkStart w:id="66" w:name="ref-clark2017"/>
+    <w:bookmarkStart w:id="65" w:name="ref-carrasco2014"/>
+    <w:p>
+      <w:pPr>
+        <w:pStyle w:val="Bibliography"/>
+      </w:pPr>
+      <w:r>
+        <w:t xml:space="preserve">Carrasco, L., Eggen, I.M., Eigeland, L., Fossum, G., Melvold, S., Persson, P., Reitan, G., 2014. Gunnarsrød 6. Et boplassområde fra overgangen mellommesolitikum-seinmesolitikum, in: Melvold, S., Persson, P. (Eds.),. Portal forlag, Kristiansand, pp. 277–308.</w:t>
+      </w:r>
+    </w:p>
+    <w:bookmarkEnd w:id="65"/>
+    <w:bookmarkStart w:id="67" w:name="ref-clark2017"/>
     <w:p>
       <w:pPr>
         <w:pStyle w:val="Bibliography"/>
@@ -2237,7 +2278,7 @@
       <w:r>
         <w:t xml:space="preserve"> </w:t>
       </w:r>
-      <w:hyperlink r:id="rId65">
+      <w:hyperlink r:id="rId66">
         <w:r>
           <w:rPr>
             <w:rStyle w:val="Hyperlink"/>
@@ -2246,8 +2287,8 @@
         </w:r>
       </w:hyperlink>
     </w:p>
-    <w:bookmarkEnd w:id="66"/>
-    <w:bookmarkStart w:id="67" w:name="ref-clark2006"/>
+    <w:bookmarkEnd w:id="67"/>
+    <w:bookmarkStart w:id="68" w:name="ref-clark2006"/>
     <w:p>
       <w:pPr>
         <w:pStyle w:val="Bibliography"/>
@@ -2256,8 +2297,8 @@
         <w:t xml:space="preserve">Clark, G.A., Riel-Salvatore, J., 2006. Observations on systematics in paleolithic archaeology, in: Hovers, E., Kuhn, S. (Eds.),. Springer, New York, pp. 29–56.</w:t>
       </w:r>
     </w:p>
-    <w:bookmarkEnd w:id="67"/>
-    <w:bookmarkStart w:id="69" w:name="ref-crema2012"/>
+    <w:bookmarkEnd w:id="68"/>
+    <w:bookmarkStart w:id="70" w:name="ref-crema2012"/>
     <w:p>
       <w:pPr>
         <w:pStyle w:val="Bibliography"/>
@@ -2268,7 +2309,7 @@
       <w:r>
         <w:t xml:space="preserve"> </w:t>
       </w:r>
-      <w:hyperlink r:id="rId68">
+      <w:hyperlink r:id="rId69">
         <w:r>
           <w:rPr>
             <w:rStyle w:val="Hyperlink"/>
@@ -2277,8 +2318,8 @@
         </w:r>
       </w:hyperlink>
     </w:p>
-    <w:bookmarkEnd w:id="69"/>
-    <w:bookmarkStart w:id="71" w:name="ref-damlien2016"/>
+    <w:bookmarkEnd w:id="70"/>
+    <w:bookmarkStart w:id="72" w:name="ref-damlien2016"/>
     <w:p>
       <w:pPr>
         <w:pStyle w:val="Bibliography"/>
@@ -2292,7 +2333,7 @@
       <w:r>
         <w:t xml:space="preserve"> </w:t>
       </w:r>
-      <w:hyperlink r:id="rId70">
+      <w:hyperlink r:id="rId71">
         <w:r>
           <w:rPr>
             <w:rStyle w:val="Hyperlink"/>
@@ -2301,8 +2342,8 @@
         </w:r>
       </w:hyperlink>
     </w:p>
-    <w:bookmarkEnd w:id="71"/>
-    <w:bookmarkStart w:id="73" w:name="ref-dibble1995"/>
+    <w:bookmarkEnd w:id="72"/>
+    <w:bookmarkStart w:id="74" w:name="ref-dibble1995"/>
     <w:p>
       <w:pPr>
         <w:pStyle w:val="Bibliography"/>
@@ -2313,7 +2354,7 @@
       <w:r>
         <w:t xml:space="preserve"> </w:t>
       </w:r>
-      <w:hyperlink r:id="rId72">
+      <w:hyperlink r:id="rId73">
         <w:r>
           <w:rPr>
             <w:rStyle w:val="Hyperlink"/>
@@ -2322,8 +2363,8 @@
         </w:r>
       </w:hyperlink>
     </w:p>
-    <w:bookmarkEnd w:id="73"/>
-    <w:bookmarkStart w:id="75" w:name="ref-dibble2017"/>
+    <w:bookmarkEnd w:id="74"/>
+    <w:bookmarkStart w:id="76" w:name="ref-dibble2017"/>
     <w:p>
       <w:pPr>
         <w:pStyle w:val="Bibliography"/>
@@ -2334,7 +2375,7 @@
       <w:r>
         <w:t xml:space="preserve"> </w:t>
       </w:r>
-      <w:hyperlink r:id="rId74">
+      <w:hyperlink r:id="rId75">
         <w:r>
           <w:rPr>
             <w:rStyle w:val="Hyperlink"/>
@@ -2343,8 +2384,8 @@
         </w:r>
       </w:hyperlink>
     </w:p>
-    <w:bookmarkEnd w:id="75"/>
-    <w:bookmarkStart w:id="76" w:name="ref-eigeland2015"/>
+    <w:bookmarkEnd w:id="76"/>
+    <w:bookmarkStart w:id="77" w:name="ref-eigeland2015"/>
     <w:p>
       <w:pPr>
         <w:pStyle w:val="Bibliography"/>
@@ -2353,8 +2394,18 @@
         <w:t xml:space="preserve">Eigeland, L., 2015. Maskinmennesket i steinalderen. Endring og kontinuitet i steinteknologi fram mot neolitiseringen av øst-norge (PhD thesis). Oslo.</w:t>
       </w:r>
     </w:p>
-    <w:bookmarkEnd w:id="76"/>
-    <w:bookmarkStart w:id="77" w:name="ref-frivoll2017"/>
+    <w:bookmarkEnd w:id="77"/>
+    <w:bookmarkStart w:id="78" w:name="ref-eigeland2017"/>
+    <w:p>
+      <w:pPr>
+        <w:pStyle w:val="Bibliography"/>
+      </w:pPr>
+      <w:r>
+        <w:t xml:space="preserve">Eigeland, L., Fossum, G., 2017. Hegna vest 4. En mellommesolittisk lokalitet med to funnkonsentrasjoner, in: Solheim, S. (Ed.),. Portal forlag, Kristiansand, pp. 357–370.</w:t>
+      </w:r>
+    </w:p>
+    <w:bookmarkEnd w:id="78"/>
+    <w:bookmarkStart w:id="79" w:name="ref-frivoll2017"/>
     <w:p>
       <w:pPr>
         <w:pStyle w:val="Bibliography"/>
@@ -2363,8 +2414,8 @@
         <w:t xml:space="preserve">Frivoll, A., 2017. Identifisering og klassifisering av littiske råmaterialer i sør- og østnorsk steinalderforskning. Reliabilitet av visuell klassifiseringsmetode (PhD thesis). Oslo.</w:t>
       </w:r>
     </w:p>
-    <w:bookmarkEnd w:id="77"/>
-    <w:bookmarkStart w:id="78" w:name="ref-glørstad2011"/>
+    <w:bookmarkEnd w:id="79"/>
+    <w:bookmarkStart w:id="80" w:name="ref-glørstad2011"/>
     <w:p>
       <w:pPr>
         <w:pStyle w:val="Bibliography"/>
@@ -2373,8 +2424,8 @@
         <w:t xml:space="preserve">Glørstad, H., 2011. The Nøstvet axe, in: Davis, V., Edmonds, M. (Eds.),. Oxbow Books, pp. 21–36.</w:t>
       </w:r>
     </w:p>
-    <w:bookmarkEnd w:id="78"/>
-    <w:bookmarkStart w:id="79" w:name="ref-glørstad2010"/>
+    <w:bookmarkEnd w:id="80"/>
+    <w:bookmarkStart w:id="81" w:name="ref-glørstad2010"/>
     <w:p>
       <w:pPr>
         <w:pStyle w:val="Bibliography"/>
@@ -2383,8 +2434,8 @@
         <w:t xml:space="preserve">Glørstad, H., 2010. The structure and history of the late mesolithic societies in the oslo fjord area 6300-3800 BC. Bricoleur Press, Lindome.</w:t>
       </w:r>
     </w:p>
-    <w:bookmarkEnd w:id="79"/>
-    <w:bookmarkStart w:id="80" w:name="ref-helskog1976"/>
+    <w:bookmarkEnd w:id="81"/>
+    <w:bookmarkStart w:id="82" w:name="ref-helskog1976"/>
     <w:p>
       <w:pPr>
         <w:pStyle w:val="Bibliography"/>
@@ -2393,8 +2444,8 @@
         <w:t xml:space="preserve">Helskog, K., Indrelid, S., Mikkelsen, E., 1976. Morfologisk klassifisering av slåtte steinartefakter. Universitetets Oldsaksamling Årbok 1972-74, 9–40.</w:t>
       </w:r>
     </w:p>
-    <w:bookmarkEnd w:id="80"/>
-    <w:bookmarkStart w:id="81" w:name="ref-jaksland2014"/>
+    <w:bookmarkEnd w:id="82"/>
+    <w:bookmarkStart w:id="83" w:name="ref-jaksland2014"/>
     <w:p>
       <w:pPr>
         <w:pStyle w:val="Bibliography"/>
@@ -2403,8 +2454,8 @@
         <w:t xml:space="preserve">Jaksland, L., 2014. Kulturhistorisk sammenstilling, in: Jaksland, L., Persson, P. (Eds.),. Museum of Cultural History, University of Oslo, Oslo, pp. 11–46.</w:t>
       </w:r>
     </w:p>
-    <w:bookmarkEnd w:id="81"/>
-    <w:bookmarkStart w:id="82" w:name="ref-jaksland2014a"/>
+    <w:bookmarkEnd w:id="83"/>
+    <w:bookmarkStart w:id="84" w:name="ref-jaksland2014a"/>
     <w:p>
       <w:pPr>
         <w:pStyle w:val="Bibliography"/>
@@ -2413,8 +2464,8 @@
         <w:t xml:space="preserve">Jaksland, L., Persson, P. (Eds.), 2014. E18 brunlanesprosjektet. Bind i. Forutsetninger og kulturhistorisk sammenstilling. University of Oslo, Museum of Cultural History, Oslo.</w:t>
       </w:r>
     </w:p>
-    <w:bookmarkEnd w:id="82"/>
-    <w:bookmarkStart w:id="83" w:name="ref-jelinek1976"/>
+    <w:bookmarkEnd w:id="84"/>
+    <w:bookmarkStart w:id="85" w:name="ref-jelinek1976"/>
     <w:p>
       <w:pPr>
         <w:pStyle w:val="Bibliography"/>
@@ -2423,8 +2474,8 @@
         <w:t xml:space="preserve">Jelinek, A.J., 1976. Form, function and style in lithic analysis, in: Cleland, C.E. (Ed.),. Academic Press, New York, pp. 19–33.</w:t>
       </w:r>
     </w:p>
-    <w:bookmarkEnd w:id="83"/>
-    <w:bookmarkStart w:id="85" w:name="ref-jørgensen2017"/>
+    <w:bookmarkEnd w:id="85"/>
+    <w:bookmarkStart w:id="87" w:name="ref-jørgensen2017"/>
     <w:p>
       <w:pPr>
         <w:pStyle w:val="Bibliography"/>
@@ -2435,7 +2486,7 @@
       <w:r>
         <w:t xml:space="preserve"> </w:t>
       </w:r>
-      <w:hyperlink r:id="rId84">
+      <w:hyperlink r:id="rId86">
         <w:r>
           <w:rPr>
             <w:rStyle w:val="Hyperlink"/>
@@ -2444,8 +2495,8 @@
         </w:r>
       </w:hyperlink>
     </w:p>
-    <w:bookmarkEnd w:id="85"/>
-    <w:bookmarkStart w:id="86" w:name="ref-kuhn1992"/>
+    <w:bookmarkEnd w:id="87"/>
+    <w:bookmarkStart w:id="88" w:name="ref-kuhn1992"/>
     <w:p>
       <w:pPr>
         <w:pStyle w:val="Bibliography"/>
@@ -2454,8 +2505,8 @@
         <w:t xml:space="preserve">Kuhn, S.L., 1992. On Planning and Curated Technologies in the Middle Paleolithic. Journal of Anthropological Research 48, 185–214.</w:t>
       </w:r>
     </w:p>
-    <w:bookmarkEnd w:id="86"/>
-    <w:bookmarkStart w:id="88" w:name="ref-manninen2014"/>
+    <w:bookmarkEnd w:id="88"/>
+    <w:bookmarkStart w:id="90" w:name="ref-manninen2014"/>
     <w:p>
       <w:pPr>
         <w:pStyle w:val="Bibliography"/>
@@ -2469,7 +2520,7 @@
       <w:r>
         <w:t xml:space="preserve"> </w:t>
       </w:r>
-      <w:hyperlink r:id="rId87">
+      <w:hyperlink r:id="rId89">
         <w:r>
           <w:rPr>
             <w:rStyle w:val="Hyperlink"/>
@@ -2478,8 +2529,8 @@
         </w:r>
       </w:hyperlink>
     </w:p>
-    <w:bookmarkEnd w:id="88"/>
-    <w:bookmarkStart w:id="89" w:name="ref-mansrud2016"/>
+    <w:bookmarkEnd w:id="90"/>
+    <w:bookmarkStart w:id="91" w:name="ref-mansrud2016"/>
     <w:p>
       <w:pPr>
         <w:pStyle w:val="Bibliography"/>
@@ -2488,8 +2539,8 @@
         <w:t xml:space="preserve">Mansrud, A., Eymundsson, C., 2016. Socialized landscapes? Lithic clusters, hearths and relocation rituals at Middle Mesolithic sites in Eastern Norway. Fennoscandia archaeologica 33, 27–55.</w:t>
       </w:r>
     </w:p>
-    <w:bookmarkEnd w:id="89"/>
-    <w:bookmarkStart w:id="91" w:name="ref-Marwick2017"/>
+    <w:bookmarkEnd w:id="91"/>
+    <w:bookmarkStart w:id="93" w:name="ref-Marwick2017"/>
     <w:p>
       <w:pPr>
         <w:pStyle w:val="Bibliography"/>
@@ -2500,7 +2551,7 @@
       <w:r>
         <w:t xml:space="preserve"> </w:t>
       </w:r>
-      <w:hyperlink r:id="rId90">
+      <w:hyperlink r:id="rId92">
         <w:r>
           <w:rPr>
             <w:rStyle w:val="Hyperlink"/>
@@ -2509,8 +2560,18 @@
         </w:r>
       </w:hyperlink>
     </w:p>
-    <w:bookmarkEnd w:id="91"/>
-    <w:bookmarkStart w:id="92" w:name="ref-melvold2014b"/>
+    <w:bookmarkEnd w:id="93"/>
+    <w:bookmarkStart w:id="94" w:name="ref-melvold2014"/>
+    <w:p>
+      <w:pPr>
+        <w:pStyle w:val="Bibliography"/>
+      </w:pPr>
+      <w:r>
+        <w:t xml:space="preserve">Melvold, S., Eigeland, L., 2014. Langangen vestgård 1. En boplass fra siste del av mellommesolitikum med trinnøksproduksjon og strukturer, in: Melvold, S., Persson, P. (Eds.),. Portal forlag, Kristiansand, pp. 239–276.</w:t>
+      </w:r>
+    </w:p>
+    <w:bookmarkEnd w:id="94"/>
+    <w:bookmarkStart w:id="95" w:name="ref-melvold2014b"/>
     <w:p>
       <w:pPr>
         <w:pStyle w:val="Bibliography"/>
@@ -2519,8 +2580,8 @@
         <w:t xml:space="preserve">Melvold, S., Persson, P. (Eds.), 2014. Vestfoldbaneprosjektet. Arkeologiske undersøkelser i forbindelse med ny jernbane mellom larvik og porsgrunn. Bind 1. Tidlig- og mellommesolittiske lokaliteter i vestfold og telemark. Portal forlag, Kristiansand.</w:t>
       </w:r>
     </w:p>
-    <w:bookmarkEnd w:id="92"/>
-    <w:bookmarkStart w:id="94" w:name="ref-nærøy2018"/>
+    <w:bookmarkEnd w:id="95"/>
+    <w:bookmarkStart w:id="97" w:name="ref-nærøy2018"/>
     <w:p>
       <w:pPr>
         <w:pStyle w:val="Bibliography"/>
@@ -2531,7 +2592,7 @@
       <w:r>
         <w:t xml:space="preserve"> </w:t>
       </w:r>
-      <w:hyperlink r:id="rId93">
+      <w:hyperlink r:id="rId96">
         <w:r>
           <w:rPr>
             <w:rStyle w:val="Hyperlink"/>
@@ -2540,8 +2601,8 @@
         </w:r>
       </w:hyperlink>
     </w:p>
-    <w:bookmarkEnd w:id="94"/>
-    <w:bookmarkStart w:id="96" w:name="ref-orton2017"/>
+    <w:bookmarkEnd w:id="97"/>
+    <w:bookmarkStart w:id="99" w:name="ref-orton2017"/>
     <w:p>
       <w:pPr>
         <w:pStyle w:val="Bibliography"/>
@@ -2552,7 +2613,7 @@
       <w:r>
         <w:t xml:space="preserve"> </w:t>
       </w:r>
-      <w:hyperlink r:id="rId95">
+      <w:hyperlink r:id="rId98">
         <w:r>
           <w:rPr>
             <w:rStyle w:val="Hyperlink"/>
@@ -2561,8 +2622,8 @@
         </w:r>
       </w:hyperlink>
     </w:p>
-    <w:bookmarkEnd w:id="96"/>
-    <w:bookmarkStart w:id="97" w:name="ref-parry1987"/>
+    <w:bookmarkEnd w:id="99"/>
+    <w:bookmarkStart w:id="100" w:name="ref-parry1987"/>
     <w:p>
       <w:pPr>
         <w:pStyle w:val="Bibliography"/>
@@ -2571,8 +2632,8 @@
         <w:t xml:space="preserve">Parry, W.J., Kelly, R.L., 1987. Expedient core technology and sedentism, in: Johnson, J.K., Morrow, C.A. (Eds.),. Westview Press, Boulder &amp; London, pp. 285–308.</w:t>
       </w:r>
     </w:p>
-    <w:bookmarkEnd w:id="97"/>
-    <w:bookmarkStart w:id="98" w:name="ref-perreault2019"/>
+    <w:bookmarkEnd w:id="100"/>
+    <w:bookmarkStart w:id="101" w:name="ref-perreault2019"/>
     <w:p>
       <w:pPr>
         <w:pStyle w:val="Bibliography"/>
@@ -2581,8 +2642,18 @@
         <w:t xml:space="preserve">Perreault, C., 2019. The quality of the archaeological record. The University of Chicago Press, Chicago &amp; London.</w:t>
       </w:r>
     </w:p>
-    <w:bookmarkEnd w:id="98"/>
-    <w:bookmarkStart w:id="100" w:name="ref-reitan2016"/>
+    <w:bookmarkEnd w:id="101"/>
+    <w:bookmarkStart w:id="102" w:name="ref-persson2014"/>
+    <w:p>
+      <w:pPr>
+        <w:pStyle w:val="Bibliography"/>
+      </w:pPr>
+      <w:r>
+        <w:t xml:space="preserve">Persson, P., 2014. Prestemoen 1. En plats med ben från mellanmesolitikum, in: Melvold, S., Persson, P. (Eds.),. Portal forlag, Kristiansand, pp. 202–227.</w:t>
+      </w:r>
+    </w:p>
+    <w:bookmarkEnd w:id="102"/>
+    <w:bookmarkStart w:id="104" w:name="ref-reitan2016"/>
     <w:p>
       <w:pPr>
         <w:pStyle w:val="Bibliography"/>
@@ -2602,7 +2673,7 @@
       <w:r>
         <w:t xml:space="preserve"> </w:t>
       </w:r>
-      <w:hyperlink r:id="rId99">
+      <w:hyperlink r:id="rId103">
         <w:r>
           <w:rPr>
             <w:rStyle w:val="Hyperlink"/>
@@ -2611,8 +2682,8 @@
         </w:r>
       </w:hyperlink>
     </w:p>
-    <w:bookmarkEnd w:id="100"/>
-    <w:bookmarkStart w:id="101" w:name="ref-reitan2014l"/>
+    <w:bookmarkEnd w:id="104"/>
+    <w:bookmarkStart w:id="105" w:name="ref-reitan2014l"/>
     <w:p>
       <w:pPr>
         <w:pStyle w:val="Bibliography"/>
@@ -2621,8 +2692,8 @@
         <w:t xml:space="preserve">Reitan, G., Persson, P. (Eds.), 2014. Vestfoldbaneprosjektet. Arkeologiske undersøkelser i forbindelse med ny jernbane mellom larvik og porsgrunn. Bind 2. Seinmesolittiske, neolittiske og yngre lokaliteter i vestfold og telemark. Portal forlag, Kristiansand.</w:t>
       </w:r>
     </w:p>
-    <w:bookmarkEnd w:id="101"/>
-    <w:bookmarkStart w:id="103" w:name="ref-rezek2020"/>
+    <w:bookmarkEnd w:id="105"/>
+    <w:bookmarkStart w:id="107" w:name="ref-rezek2020"/>
     <w:p>
       <w:pPr>
         <w:pStyle w:val="Bibliography"/>
@@ -2633,7 +2704,7 @@
       <w:r>
         <w:t xml:space="preserve"> </w:t>
       </w:r>
-      <w:hyperlink r:id="rId102">
+      <w:hyperlink r:id="rId106">
         <w:r>
           <w:rPr>
             <w:rStyle w:val="Hyperlink"/>
@@ -2642,8 +2713,8 @@
         </w:r>
       </w:hyperlink>
     </w:p>
-    <w:bookmarkEnd w:id="103"/>
-    <w:bookmarkStart w:id="105" w:name="ref-roalkvam2020"/>
+    <w:bookmarkEnd w:id="107"/>
+    <w:bookmarkStart w:id="109" w:name="ref-roalkvam2020"/>
     <w:p>
       <w:pPr>
         <w:pStyle w:val="Bibliography"/>
@@ -2654,7 +2725,7 @@
       <w:r>
         <w:t xml:space="preserve"> </w:t>
       </w:r>
-      <w:hyperlink r:id="rId104">
+      <w:hyperlink r:id="rId108">
         <w:r>
           <w:rPr>
             <w:rStyle w:val="Hyperlink"/>
@@ -2663,8 +2734,8 @@
         </w:r>
       </w:hyperlink>
     </w:p>
-    <w:bookmarkEnd w:id="105"/>
-    <w:bookmarkStart w:id="107" w:name="ref-romundset2018"/>
+    <w:bookmarkEnd w:id="109"/>
+    <w:bookmarkStart w:id="111" w:name="ref-romundset2018"/>
     <w:p>
       <w:pPr>
         <w:pStyle w:val="Bibliography"/>
@@ -2675,7 +2746,7 @@
       <w:r>
         <w:t xml:space="preserve"> </w:t>
       </w:r>
-      <w:hyperlink r:id="rId106">
+      <w:hyperlink r:id="rId110">
         <w:r>
           <w:rPr>
             <w:rStyle w:val="Hyperlink"/>
@@ -2684,8 +2755,8 @@
         </w:r>
       </w:hyperlink>
     </w:p>
-    <w:bookmarkEnd w:id="107"/>
-    <w:bookmarkStart w:id="109" w:name="ref-shott1996"/>
+    <w:bookmarkEnd w:id="111"/>
+    <w:bookmarkStart w:id="113" w:name="ref-shott1996"/>
     <w:p>
       <w:pPr>
         <w:pStyle w:val="Bibliography"/>
@@ -2696,7 +2767,7 @@
       <w:r>
         <w:t xml:space="preserve"> </w:t>
       </w:r>
-      <w:hyperlink r:id="rId108">
+      <w:hyperlink r:id="rId112">
         <w:r>
           <w:rPr>
             <w:rStyle w:val="Hyperlink"/>
@@ -2705,8 +2776,8 @@
         </w:r>
       </w:hyperlink>
     </w:p>
-    <w:bookmarkEnd w:id="109"/>
-    <w:bookmarkStart w:id="111" w:name="ref-shott2005"/>
+    <w:bookmarkEnd w:id="113"/>
+    <w:bookmarkStart w:id="115" w:name="ref-shott2005"/>
     <w:p>
       <w:pPr>
         <w:pStyle w:val="Bibliography"/>
@@ -2717,7 +2788,7 @@
       <w:r>
         <w:t xml:space="preserve"> </w:t>
       </w:r>
-      <w:hyperlink r:id="rId110">
+      <w:hyperlink r:id="rId114">
         <w:r>
           <w:rPr>
             <w:rStyle w:val="Hyperlink"/>
@@ -2726,8 +2797,8 @@
         </w:r>
       </w:hyperlink>
     </w:p>
-    <w:bookmarkEnd w:id="111"/>
-    <w:bookmarkStart w:id="112" w:name="ref-skar1986"/>
+    <w:bookmarkEnd w:id="115"/>
+    <w:bookmarkStart w:id="116" w:name="ref-skar1986"/>
     <w:p>
       <w:pPr>
         <w:pStyle w:val="Bibliography"/>
@@ -2736,8 +2807,8 @@
         <w:t xml:space="preserve">Skar, B., Coulson, S., 1986. Evidence of behaviour from refitting - a case study. Norwegian Archaeological Review 19, 90–102.</w:t>
       </w:r>
     </w:p>
-    <w:bookmarkEnd w:id="112"/>
-    <w:bookmarkStart w:id="114" w:name="ref-smith2015"/>
+    <w:bookmarkEnd w:id="116"/>
+    <w:bookmarkStart w:id="118" w:name="ref-smith2015"/>
     <w:p>
       <w:pPr>
         <w:pStyle w:val="Bibliography"/>
@@ -2748,7 +2819,7 @@
       <w:r>
         <w:t xml:space="preserve"> </w:t>
       </w:r>
-      <w:hyperlink r:id="rId113">
+      <w:hyperlink r:id="rId117">
         <w:r>
           <w:rPr>
             <w:rStyle w:val="Hyperlink"/>
@@ -2757,8 +2828,8 @@
         </w:r>
       </w:hyperlink>
     </w:p>
-    <w:bookmarkEnd w:id="114"/>
-    <w:bookmarkStart w:id="115" w:name="ref-solheim2017b"/>
+    <w:bookmarkEnd w:id="118"/>
+    <w:bookmarkStart w:id="119" w:name="ref-solheim2017b"/>
     <w:p>
       <w:pPr>
         <w:pStyle w:val="Bibliography"/>
@@ -2767,8 +2838,8 @@
         <w:t xml:space="preserve">Solheim, S. (Ed.), 2017. E18 rugtvedt-dørdal. Arkeologiske undersøkelser av lokaliteter fra steinalder og jernalder i bamble kommune, telemark fylke. Portal forlag, Kristiansand.</w:t>
       </w:r>
     </w:p>
-    <w:bookmarkEnd w:id="115"/>
-    <w:bookmarkStart w:id="116" w:name="ref-solheim2013b"/>
+    <w:bookmarkEnd w:id="119"/>
+    <w:bookmarkStart w:id="120" w:name="ref-solheim2013b"/>
     <w:p>
       <w:pPr>
         <w:pStyle w:val="Bibliography"/>
@@ -2777,8 +2848,8 @@
         <w:t xml:space="preserve">Solheim, S., Damlien, H. (Eds.), 2013. E18 bommestad-sky. Undersøkelse av lokaliteter fra mellommesolitikum, larvik kommune, vestfold fylke. Portal forlag, Kristiansand.</w:t>
       </w:r>
     </w:p>
-    <w:bookmarkEnd w:id="116"/>
-    <w:bookmarkStart w:id="118" w:name="ref-solheim2020"/>
+    <w:bookmarkEnd w:id="120"/>
+    <w:bookmarkStart w:id="122" w:name="ref-solheim2020"/>
     <w:p>
       <w:pPr>
         <w:pStyle w:val="Bibliography"/>
@@ -2792,7 +2863,7 @@
       <w:r>
         <w:t xml:space="preserve"> </w:t>
       </w:r>
-      <w:hyperlink r:id="rId117">
+      <w:hyperlink r:id="rId121">
         <w:r>
           <w:rPr>
             <w:rStyle w:val="Hyperlink"/>
@@ -2801,8 +2872,8 @@
         </w:r>
       </w:hyperlink>
     </w:p>
-    <w:bookmarkEnd w:id="118"/>
-    <w:bookmarkStart w:id="120" w:name="ref-solheim2018"/>
+    <w:bookmarkEnd w:id="122"/>
+    <w:bookmarkStart w:id="124" w:name="ref-solheim2018"/>
     <w:p>
       <w:pPr>
         <w:pStyle w:val="Bibliography"/>
@@ -2813,7 +2884,7 @@
       <w:r>
         <w:t xml:space="preserve"> </w:t>
       </w:r>
-      <w:hyperlink r:id="rId119">
+      <w:hyperlink r:id="rId123">
         <w:r>
           <w:rPr>
             <w:rStyle w:val="Hyperlink"/>
@@ -2822,8 +2893,18 @@
         </w:r>
       </w:hyperlink>
     </w:p>
-    <w:bookmarkEnd w:id="120"/>
-    <w:bookmarkStart w:id="121" w:name="ref-surovell2009"/>
+    <w:bookmarkEnd w:id="124"/>
+    <w:bookmarkStart w:id="125" w:name="ref-solheim2013"/>
+    <w:p>
+      <w:pPr>
+        <w:pStyle w:val="Bibliography"/>
+      </w:pPr>
+      <w:r>
+        <w:t xml:space="preserve">Solheim, S., Olsen, D.E.F., 2013. Hovland 3. Mellommesolittisk boplass med hyttetuft, in: Solheim, S., Damlien, H. (Eds.),. Portal forlag, Kristiansand, pp. 198–235.</w:t>
+      </w:r>
+    </w:p>
+    <w:bookmarkEnd w:id="125"/>
+    <w:bookmarkStart w:id="126" w:name="ref-surovell2009"/>
     <w:p>
       <w:pPr>
         <w:pStyle w:val="Bibliography"/>
@@ -2832,8 +2913,8 @@
         <w:t xml:space="preserve">Surovell, T.A., 2009. Toward a behavioral ecology of lithic technology. The University of Arizona Press, Tucson.</w:t>
       </w:r>
     </w:p>
-    <w:bookmarkEnd w:id="121"/>
-    <w:bookmarkStart w:id="123" w:name="ref-sørensen1979"/>
+    <w:bookmarkEnd w:id="126"/>
+    <w:bookmarkStart w:id="128" w:name="ref-sørensen1979"/>
     <w:p>
       <w:pPr>
         <w:pStyle w:val="Bibliography"/>
@@ -2841,7 +2922,7 @@
       <w:r>
         <w:t xml:space="preserve">Sørensen, R., 1979. Late Weichselian deglaciation in the Oslofjord area, south Norway. Boreas 8, 241–246. https://doi.org/</w:t>
       </w:r>
-      <w:hyperlink r:id="rId122">
+      <w:hyperlink r:id="rId127">
         <w:r>
           <w:rPr>
             <w:rStyle w:val="Hyperlink"/>
@@ -2850,8 +2931,8 @@
         </w:r>
       </w:hyperlink>
     </w:p>
-    <w:bookmarkEnd w:id="123"/>
-    <w:bookmarkStart w:id="124" w:name="ref-sørensen2014"/>
+    <w:bookmarkEnd w:id="128"/>
+    <w:bookmarkStart w:id="129" w:name="ref-sørensen2014"/>
     <w:p>
       <w:pPr>
         <w:pStyle w:val="Bibliography"/>
@@ -2860,14 +2941,24 @@
         <w:t xml:space="preserve">Sørensen, R., Henningsmoen, K.E., Høeg, H.I., Gälman, V., 2014. Holocene landhevningsstudier i søndre vestfold og sørøstre telemark- revidert kurve, in: Melvold, S., Persson, P. (Eds.),. Portal, Kristiansand, pp. 36–47.</w:t>
       </w:r>
     </w:p>
-    <w:bookmarkEnd w:id="124"/>
-    <w:bookmarkEnd w:id="125"/>
+    <w:bookmarkEnd w:id="129"/>
+    <w:bookmarkStart w:id="130" w:name="ref-viken2018"/>
+    <w:p>
+      <w:pPr>
+        <w:pStyle w:val="Bibliography"/>
+      </w:pPr>
+      <w:r>
+        <w:t xml:space="preserve">Viken, S., 2018. Sagene B1. En tidligmesolittisk basisboplass med én boligstruktur og spor etter flere samtidige hushold, in: Reitan, G., Sundström, L. (Eds.),. Cappelen Damm Akademisk, Oslo, pp. 131–166.</w:t>
+      </w:r>
+    </w:p>
+    <w:bookmarkEnd w:id="130"/>
+    <w:bookmarkEnd w:id="131"/>
     <w:p>
       <w:r>
         <w:br w:type="page"/>
       </w:r>
     </w:p>
-    <w:bookmarkStart w:id="126" w:name="colophon"/>
+    <w:bookmarkStart w:id="132" w:name="colophon"/>
     <w:p>
       <w:pPr>
         <w:pStyle w:val="Heading3"/>
@@ -2890,7 +2981,7 @@
         <w:pStyle w:val="FirstParagraph"/>
       </w:pPr>
       <w:r>
-        <w:t xml:space="preserve">This report was generated on 2021-05-12 16:32:36 using the following computational environment and dependencies:</w:t>
+        <w:t xml:space="preserve">This report was generated on 2021-05-13 17:44:49 using the following computational environment and dependencies:</w:t>
       </w:r>
     </w:p>
     <w:p>
@@ -2991,7 +3082,7 @@
         <w:rPr>
           <w:rStyle w:val="VerbatimChar"/>
         </w:rPr>
-        <w:t xml:space="preserve">#&gt;  date     2021-05-12                  </w:t>
+        <w:t xml:space="preserve">#&gt;  date     2021-05-13                  </w:t>
       </w:r>
       <w:r>
         <w:br/>
@@ -4243,11 +4334,11 @@
         <w:rPr>
           <w:rStyle w:val="VerbatimChar"/>
         </w:rPr>
-        <w:t xml:space="preserve">#&gt; Head:     [1130c63] 2021-05-10: Switching to word document for now</w:t>
-      </w:r>
-    </w:p>
-    <w:bookmarkEnd w:id="126"/>
-    <w:bookmarkEnd w:id="127"/>
+        <w:t xml:space="preserve">#&gt; Head:     [b4de736] 2021-05-12: Further interpretation. Identified logistic base camps through the curation index?</w:t>
+      </w:r>
+    </w:p>
+    <w:bookmarkEnd w:id="132"/>
+    <w:bookmarkEnd w:id="133"/>
     <w:sectPr>
       <w:pgSz w:w="12240" w:h="15840"/>
       <w:pgMar w:top="1440" w:right="1440" w:bottom="1440" w:left="1440" w:header="720" w:footer="720" w:gutter="0"/>

</xml_diff>